<commit_message>
Work on manual. Added Visio document with illustrations.
</commit_message>
<xml_diff>
--- a/docs/sv_instruktion_2_4.docx
+++ b/docs/sv_instruktion_2_4.docx
@@ -50,6 +50,9 @@
           <w:p>
             <w:pPr>
               <w:pStyle w:val="NoSpacing"/>
+              <w:rPr>
+                <w:lang w:val="sv-SE"/>
+              </w:rPr>
             </w:pPr>
           </w:p>
         </w:tc>
@@ -177,8 +180,14 @@
           <w:p>
             <w:pPr>
               <w:pStyle w:val="NoSpacing"/>
+              <w:rPr>
+                <w:lang w:val="sv-SE"/>
+              </w:rPr>
             </w:pPr>
             <w:r>
+              <w:rPr>
+                <w:lang w:val="sv-SE"/>
+              </w:rPr>
               <w:t>Mac OS X 10.4 eller 10.5 med Intel baserad processor</w:t>
             </w:r>
           </w:p>
@@ -315,14 +324,23 @@
           <w:p>
             <w:pPr>
               <w:pStyle w:val="NoSpacing"/>
+              <w:rPr>
+                <w:lang w:val="sv-SE"/>
+              </w:rPr>
             </w:pPr>
             <w:r>
+              <w:rPr>
+                <w:lang w:val="sv-SE"/>
+              </w:rPr>
               <w:t>4 Mb installerat, 1 Gb eller mer ledigt på hårddisken för att kunna köra större modeller.</w:t>
             </w:r>
           </w:p>
           <w:p>
             <w:pPr>
               <w:pStyle w:val="NoSpacing"/>
+              <w:rPr>
+                <w:lang w:val="sv-SE"/>
+              </w:rPr>
             </w:pPr>
           </w:p>
         </w:tc>
@@ -333,8 +351,14 @@
           <w:p>
             <w:pPr>
               <w:pStyle w:val="NoSpacing"/>
+              <w:rPr>
+                <w:lang w:val="sv-SE"/>
+              </w:rPr>
             </w:pPr>
             <w:r>
+              <w:rPr>
+                <w:lang w:val="sv-SE"/>
+              </w:rPr>
               <w:t>4 Mb installerat, 1 Gb eller mer ledigt på hårddisken för att kunna köra större modeller.</w:t>
             </w:r>
           </w:p>
@@ -426,7 +450,7 @@
       <w:r>
         <w:rPr>
           <w:noProof/>
-          <w:lang w:val="en-US" w:bidi="ar-SA"/>
+          <w:lang w:eastAsia="sv-SE" w:bidi="ar-SA"/>
         </w:rPr>
         <w:drawing>
           <wp:inline distT="0" distB="0" distL="0" distR="0">
@@ -509,7 +533,7 @@
       <w:r>
         <w:rPr>
           <w:noProof/>
-          <w:lang w:val="en-US" w:bidi="ar-SA"/>
+          <w:lang w:eastAsia="sv-SE" w:bidi="ar-SA"/>
         </w:rPr>
         <w:drawing>
           <wp:inline distT="0" distB="0" distL="0" distR="0">
@@ -595,7 +619,7 @@
       <w:r>
         <w:rPr>
           <w:noProof/>
-          <w:lang w:val="en-US" w:bidi="ar-SA"/>
+          <w:lang w:eastAsia="sv-SE" w:bidi="ar-SA"/>
         </w:rPr>
         <w:drawing>
           <wp:inline distT="0" distB="0" distL="0" distR="0">
@@ -702,7 +726,7 @@
       <w:r>
         <w:rPr>
           <w:noProof/>
-          <w:lang w:val="en-US" w:bidi="ar-SA"/>
+          <w:lang w:eastAsia="sv-SE" w:bidi="ar-SA"/>
         </w:rPr>
         <w:drawing>
           <wp:inline distT="0" distB="0" distL="0" distR="0">
@@ -819,365 +843,57 @@
     </w:p>
     <w:p>
       <w:pPr>
-        <w:pStyle w:val="Heading1"/>
+        <w:keepNext/>
         <w:jc w:val="center"/>
       </w:pPr>
       <w:r>
-        <w:rPr>
-          <w:noProof/>
-        </w:rPr>
-        <w:pict>
-          <v:shapetype id="_x0000_t202" coordsize="21600,21600" o:spt="202" path="m,l,21600r21600,l21600,xe">
+        <w:object w:dxaOrig="14701" w:dyaOrig="10397">
+          <v:shapetype id="_x0000_t75" coordsize="21600,21600" o:spt="75" o:preferrelative="t" path="m@4@5l@4@11@9@11@9@5xe" filled="f" stroked="f">
             <v:stroke joinstyle="miter"/>
-            <v:path gradientshapeok="t" o:connecttype="rect"/>
+            <v:formulas>
+              <v:f eqn="if lineDrawn pixelLineWidth 0"/>
+              <v:f eqn="sum @0 1 0"/>
+              <v:f eqn="sum 0 0 @1"/>
+              <v:f eqn="prod @2 1 2"/>
+              <v:f eqn="prod @3 21600 pixelWidth"/>
+              <v:f eqn="prod @3 21600 pixelHeight"/>
+              <v:f eqn="sum @0 0 1"/>
+              <v:f eqn="prod @6 1 2"/>
+              <v:f eqn="prod @7 21600 pixelWidth"/>
+              <v:f eqn="sum @8 21600 0"/>
+              <v:f eqn="prod @7 21600 pixelHeight"/>
+              <v:f eqn="sum @10 21600 0"/>
+            </v:formulas>
+            <v:path o:extrusionok="f" gradientshapeok="t" o:connecttype="rect"/>
+            <o:lock v:ext="edit" aspectratio="t"/>
           </v:shapetype>
-          <v:shape id="_x0000_s1078" type="#_x0000_t202" style="position:absolute;left:0;text-align:left;margin-left:30.75pt;margin-top:302.8pt;width:389.65pt;height:.05pt;z-index:251660288;mso-position-horizontal-relative:text;mso-position-vertical-relative:text" stroked="f">
-            <v:textbox style="mso-fit-shape-to-text:t" inset="0,0,0,0">
-              <w:txbxContent>
-                <w:p>
-                  <w:pPr>
-                    <w:pStyle w:val="Caption"/>
-                    <w:rPr>
-                      <w:noProof/>
-                    </w:rPr>
-                  </w:pPr>
-                  <w:r>
-                    <w:t xml:space="preserve">Figure </w:t>
-                  </w:r>
-                  <w:fldSimple w:instr=" SEQ Figure \* ARABIC ">
-                    <w:r>
-                      <w:rPr>
-                        <w:noProof/>
-                      </w:rPr>
-                      <w:t>1</w:t>
-                    </w:r>
-                  </w:fldSimple>
-                  <w:r>
-                    <w:t xml:space="preserve"> - ForcePAD programfönster</w:t>
-                  </w:r>
-                </w:p>
-              </w:txbxContent>
-            </v:textbox>
+          <v:shape id="_x0000_i1025" type="#_x0000_t75" style="width:377.5pt;height:267.45pt" o:ole="">
+            <v:imagedata r:id="rId11" o:title=""/>
           </v:shape>
-        </w:pict>
-      </w:r>
-      <w:r>
-        <w:rPr>
-          <w:noProof/>
-          <w:lang w:val="en-US" w:bidi="ar-SA"/>
-        </w:rPr>
-        <w:pict>
-          <v:group id="_x0000_s1058" editas="canvas" style="position:absolute;margin-left:0;margin-top:14pt;width:389.65pt;height:303.2pt;z-index:1;mso-position-horizontal-relative:char;mso-position-vertical-relative:line" coordorigin="1507,6832" coordsize="8913,6936">
-            <o:lock v:ext="edit" aspectratio="t"/>
-            <v:shapetype id="_x0000_t75" coordsize="21600,21600" o:spt="75" o:preferrelative="t" path="m@4@5l@4@11@9@11@9@5xe" filled="f" stroked="f">
-              <v:stroke joinstyle="miter"/>
-              <v:formulas>
-                <v:f eqn="if lineDrawn pixelLineWidth 0"/>
-                <v:f eqn="sum @0 1 0"/>
-                <v:f eqn="sum 0 0 @1"/>
-                <v:f eqn="prod @2 1 2"/>
-                <v:f eqn="prod @3 21600 pixelWidth"/>
-                <v:f eqn="prod @3 21600 pixelHeight"/>
-                <v:f eqn="sum @0 0 1"/>
-                <v:f eqn="prod @6 1 2"/>
-                <v:f eqn="prod @7 21600 pixelWidth"/>
-                <v:f eqn="sum @8 21600 0"/>
-                <v:f eqn="prod @7 21600 pixelHeight"/>
-                <v:f eqn="sum @10 21600 0"/>
-              </v:formulas>
-              <v:path o:extrusionok="f" gradientshapeok="t" o:connecttype="rect"/>
-              <o:lock v:ext="edit" aspectratio="t"/>
-            </v:shapetype>
-            <v:shape id="_x0000_s1059" type="#_x0000_t75" style="position:absolute;left:1507;top:6832;width:8913;height:6936" o:preferrelative="f">
-              <v:fill o:detectmouseclick="t"/>
-              <v:path o:extrusionok="t" o:connecttype="none"/>
-              <o:lock v:ext="edit" text="t"/>
-            </v:shape>
-            <v:shape id="_x0000_s1060" type="#_x0000_t75" style="position:absolute;left:1507;top:6512;width:7263;height:5775">
-              <v:imagedata r:id="rId11" o:title="main_window"/>
-            </v:shape>
-            <v:shape id="_x0000_s1061" type="#_x0000_t202" style="position:absolute;left:2599;top:11088;width:870;height:397" filled="f" stroked="f">
-              <v:textbox style="mso-next-textbox:#_x0000_s1061" inset="0,0,0,0">
-                <w:txbxContent>
-                  <w:p>
-                    <w:pPr>
-                      <w:pStyle w:val="NoSpacing"/>
-                      <w:rPr>
-                        <w:sz w:val="19"/>
-                      </w:rPr>
-                    </w:pPr>
-                    <w:proofErr w:type="spellStart"/>
-                    <w:r>
-                      <w:rPr>
-                        <w:sz w:val="19"/>
-                      </w:rPr>
-                      <w:t>Rityta</w:t>
-                    </w:r>
-                    <w:proofErr w:type="spellEnd"/>
-                  </w:p>
-                </w:txbxContent>
-              </v:textbox>
-            </v:shape>
-            <v:shape id="_x0000_s1062" type="#_x0000_t202" style="position:absolute;left:6540;top:9921;width:1448;height:544" filled="f" stroked="f">
-              <v:textbox style="mso-next-textbox:#_x0000_s1062" inset="0,0,0,0">
-                <w:txbxContent>
-                  <w:p>
-                    <w:pPr>
-                      <w:pStyle w:val="NoSpacing"/>
-                      <w:rPr>
-                        <w:sz w:val="19"/>
-                        <w:lang w:val="sv-SE"/>
-                      </w:rPr>
-                    </w:pPr>
-                    <w:r>
-                      <w:rPr>
-                        <w:sz w:val="19"/>
-                        <w:lang w:val="sv-SE"/>
-                      </w:rPr>
-                      <w:t>Verktygsfält för Tablet PC</w:t>
-                    </w:r>
-                  </w:p>
-                </w:txbxContent>
-              </v:textbox>
-            </v:shape>
-            <v:shapetype id="_x0000_t32" coordsize="21600,21600" o:spt="32" o:oned="t" path="m,l21600,21600e" filled="f">
-              <v:path arrowok="t" fillok="f" o:connecttype="none"/>
-              <o:lock v:ext="edit" shapetype="t"/>
-            </v:shapetype>
-            <v:shape id="_x0000_s1063" type="#_x0000_t32" style="position:absolute;left:6782;top:10460;width:1;height:357" o:connectortype="straight" strokecolor="#c00000" strokeweight="1.5pt">
-              <v:stroke endarrow="block"/>
-            </v:shape>
-            <v:shape id="_x0000_s1064" type="#_x0000_t202" style="position:absolute;left:2815;top:8002;width:1900;height:544" filled="f" stroked="f">
-              <v:textbox style="mso-next-textbox:#_x0000_s1064" inset="0,0,0,0">
-                <w:txbxContent>
-                  <w:p>
-                    <w:pPr>
-                      <w:pStyle w:val="NoSpacing"/>
-                      <w:rPr>
-                        <w:sz w:val="19"/>
-                        <w:lang w:val="sv-SE"/>
-                      </w:rPr>
-                    </w:pPr>
-                    <w:r>
-                      <w:rPr>
-                        <w:sz w:val="19"/>
-                        <w:lang w:val="sv-SE"/>
-                      </w:rPr>
-                      <w:t>Uppgiftskategorier</w:t>
-                    </w:r>
-                  </w:p>
-                </w:txbxContent>
-              </v:textbox>
-            </v:shape>
-            <v:shape id="_x0000_s1065" type="#_x0000_t202" style="position:absolute;left:5370;top:7903;width:2149;height:544" filled="f" stroked="f">
-              <v:textbox style="mso-next-textbox:#_x0000_s1065" inset="0,0,0,0">
-                <w:txbxContent>
-                  <w:p>
-                    <w:pPr>
-                      <w:pStyle w:val="NoSpacing"/>
-                      <w:jc w:val="right"/>
-                      <w:rPr>
-                        <w:sz w:val="19"/>
-                        <w:lang w:val="sv-SE"/>
-                      </w:rPr>
-                    </w:pPr>
-                    <w:r>
-                      <w:rPr>
-                        <w:sz w:val="19"/>
-                        <w:lang w:val="sv-SE"/>
-                      </w:rPr>
-                      <w:t>Uppgifter och uppgiftsegenskaper</w:t>
-                    </w:r>
-                  </w:p>
-                </w:txbxContent>
-              </v:textbox>
-            </v:shape>
-            <v:shape id="_x0000_s1066" type="#_x0000_t32" style="position:absolute;left:7596;top:8069;width:864;height:1" o:connectortype="straight" strokecolor="#c00000" strokeweight="1.5pt">
-              <v:stroke endarrow="block"/>
-            </v:shape>
-            <v:shape id="_x0000_s1067" type="#_x0000_t32" style="position:absolute;left:1844;top:8153;width:864;height:1;flip:x" o:connectortype="straight" strokecolor="#c00000" strokeweight="1.5pt">
-              <v:stroke endarrow="block"/>
-            </v:shape>
-            <v:shape id="_x0000_s1068" type="#_x0000_t202" style="position:absolute;left:9147;top:10424;width:1273;height:1597" filled="f" stroked="f">
-              <v:textbox style="mso-next-textbox:#_x0000_s1068" inset="0,0,0,0">
-                <w:txbxContent>
-                  <w:p>
-                    <w:pPr>
-                      <w:pStyle w:val="NoSpacing"/>
-                      <w:rPr>
-                        <w:sz w:val="19"/>
-                        <w:lang w:val="sv-SE"/>
-                      </w:rPr>
-                    </w:pPr>
-                    <w:r>
-                      <w:rPr>
-                        <w:sz w:val="19"/>
-                        <w:lang w:val="sv-SE"/>
-                      </w:rPr>
-                      <w:t xml:space="preserve">Akutellt </w:t>
-                    </w:r>
-                    <w:r>
-                      <w:rPr>
-                        <w:sz w:val="19"/>
-                        <w:lang w:val="sv-SE"/>
-                      </w:rPr>
-                      <w:t>programläge</w:t>
-                    </w:r>
-                  </w:p>
-                  <w:p>
-                    <w:pPr>
-                      <w:pStyle w:val="NoSpacing"/>
-                      <w:rPr>
-                        <w:sz w:val="19"/>
-                        <w:lang w:val="sv-SE"/>
-                      </w:rPr>
-                    </w:pPr>
-                  </w:p>
-                  <w:p>
-                    <w:pPr>
-                      <w:pStyle w:val="NoSpacing"/>
-                      <w:rPr>
-                        <w:sz w:val="19"/>
-                        <w:lang w:val="sv-SE"/>
-                      </w:rPr>
-                    </w:pPr>
-                    <w:r>
-                      <w:rPr>
-                        <w:sz w:val="19"/>
-                        <w:lang w:val="sv-SE"/>
-                      </w:rPr>
-                      <w:t>Skiss</w:t>
-                    </w:r>
-                  </w:p>
-                  <w:p>
-                    <w:pPr>
-                      <w:pStyle w:val="NoSpacing"/>
-                      <w:rPr>
-                        <w:sz w:val="19"/>
-                        <w:lang w:val="sv-SE"/>
-                      </w:rPr>
-                    </w:pPr>
-                    <w:r>
-                      <w:rPr>
-                        <w:sz w:val="19"/>
-                        <w:lang w:val="sv-SE"/>
-                      </w:rPr>
-                      <w:t>Fysik</w:t>
-                    </w:r>
-                  </w:p>
-                  <w:p>
-                    <w:pPr>
-                      <w:pStyle w:val="NoSpacing"/>
-                      <w:rPr>
-                        <w:sz w:val="19"/>
-                        <w:lang w:val="sv-SE"/>
-                      </w:rPr>
-                    </w:pPr>
-                    <w:r>
-                      <w:rPr>
-                        <w:sz w:val="19"/>
-                        <w:lang w:val="sv-SE"/>
-                      </w:rPr>
-                      <w:t>Resultat</w:t>
-                    </w:r>
-                  </w:p>
-                </w:txbxContent>
-              </v:textbox>
-            </v:shape>
-            <v:rect id="_x0000_s1069" style="position:absolute;left:8086;top:10597;width:748;height:1274" filled="f" strokecolor="#c00000" strokeweight="1.5pt"/>
-            <v:shape id="_x0000_s1070" type="#_x0000_t32" style="position:absolute;left:8851;top:11226;width:217;height:8;flip:y" o:connectortype="straight" strokecolor="#c00000" strokeweight="1.5pt"/>
-            <v:shape id="_x0000_s1071" type="#_x0000_t32" style="position:absolute;left:9074;top:10440;width:1;height:1551" o:connectortype="straight" strokecolor="#c00000" strokeweight="1.5pt"/>
-            <v:shape id="_x0000_s1072" type="#_x0000_t202" style="position:absolute;left:2122;top:12471;width:1900;height:544" filled="f" stroked="f">
-              <v:textbox style="mso-next-textbox:#_x0000_s1072" inset="0,0,0,0">
-                <w:txbxContent>
-                  <w:p>
-                    <w:pPr>
-                      <w:pStyle w:val="NoSpacing"/>
-                      <w:rPr>
-                        <w:sz w:val="19"/>
-                        <w:lang w:val="sv-SE"/>
-                      </w:rPr>
-                    </w:pPr>
-                    <w:r>
-                      <w:rPr>
-                        <w:sz w:val="19"/>
-                        <w:lang w:val="sv-SE"/>
-                      </w:rPr>
-                      <w:t>Statusinformation</w:t>
-                    </w:r>
-                  </w:p>
-                </w:txbxContent>
-              </v:textbox>
-            </v:shape>
-            <v:shape id="_x0000_s1073" type="#_x0000_t202" style="position:absolute;left:5196;top:12454;width:820;height:544" filled="f" stroked="f">
-              <v:textbox style="mso-next-textbox:#_x0000_s1073" inset="0,0,0,0">
-                <w:txbxContent>
-                  <w:p>
-                    <w:pPr>
-                      <w:pStyle w:val="NoSpacing"/>
-                      <w:rPr>
-                        <w:sz w:val="19"/>
-                        <w:lang w:val="sv-SE"/>
-                      </w:rPr>
-                    </w:pPr>
-                    <w:r>
-                      <w:rPr>
-                        <w:sz w:val="19"/>
-                        <w:lang w:val="sv-SE"/>
-                      </w:rPr>
-                      <w:t>Status</w:t>
-                    </w:r>
-                  </w:p>
-                </w:txbxContent>
-              </v:textbox>
-            </v:shape>
-            <v:shape id="_x0000_s1074" type="#_x0000_t202" style="position:absolute;left:7836;top:12454;width:1900;height:544" filled="f" stroked="f">
-              <v:textbox style="mso-next-textbox:#_x0000_s1074" inset="0,0,0,0">
-                <w:txbxContent>
-                  <w:p>
-                    <w:pPr>
-                      <w:pStyle w:val="NoSpacing"/>
-                      <w:rPr>
-                        <w:sz w:val="19"/>
-                        <w:lang w:val="sv-SE"/>
-                      </w:rPr>
-                    </w:pPr>
-                    <w:r>
-                      <w:rPr>
-                        <w:sz w:val="19"/>
-                        <w:lang w:val="sv-SE"/>
-                      </w:rPr>
-                      <w:t>Avsluta simulering</w:t>
-                    </w:r>
-                  </w:p>
-                </w:txbxContent>
-              </v:textbox>
-            </v:shape>
-            <v:shape id="_x0000_s1075" type="#_x0000_t32" style="position:absolute;left:2241;top:12095;width:1;height:357;flip:y" o:connectortype="straight" strokecolor="#c00000" strokeweight="1.5pt">
-              <v:stroke endarrow="block"/>
-            </v:shape>
-            <v:shape id="_x0000_s1076" type="#_x0000_t32" style="position:absolute;left:5298;top:12096;width:1;height:357;flip:y" o:connectortype="straight" strokecolor="#c00000" strokeweight="1.5pt">
-              <v:stroke endarrow="block"/>
-            </v:shape>
-            <v:shape id="_x0000_s1077" type="#_x0000_t32" style="position:absolute;left:7975;top:12096;width:1;height:357;flip:y" o:connectortype="straight" strokecolor="#c00000" strokeweight="1.5pt">
-              <v:stroke endarrow="block"/>
-            </v:shape>
-          </v:group>
-        </w:pict>
-      </w:r>
-      <w:r>
-        <w:rPr>
-          <w:noProof/>
-          <w:lang w:val="en-US" w:bidi="ar-SA"/>
-        </w:rPr>
-        <w:pict>
-          <v:shape id="_x0000_i1025" type="#_x0000_t75" style="width:389.55pt;height:284.3pt">
-            <v:imagedata croptop="-65520f" cropbottom="65520f"/>
-          </v:shape>
-        </w:pict>
-      </w:r>
-    </w:p>
-    <w:p/>
+          <o:OLEObject Type="Embed" ProgID="Visio.Drawing.11" ShapeID="_x0000_i1025" DrawAspect="Content" ObjectID="_1284838714" r:id="rId12"/>
+        </w:object>
+      </w:r>
+    </w:p>
+    <w:p>
+      <w:pPr>
+        <w:pStyle w:val="Caption"/>
+        <w:jc w:val="center"/>
+      </w:pPr>
+      <w:r>
+        <w:t xml:space="preserve">Figur </w:t>
+      </w:r>
+      <w:fldSimple w:instr=" SEQ Figur \* ARABIC ">
+        <w:r>
+          <w:rPr>
+            <w:noProof/>
+          </w:rPr>
+          <w:t>5</w:t>
+        </w:r>
+      </w:fldSimple>
+      <w:r>
+        <w:t xml:space="preserve"> - ForcePADs programfönster</w:t>
+      </w:r>
+    </w:p>
     <w:p>
       <w:r>
         <w:t>Utöver uppgiftskategorierna arbetar ForcePAD i tre huvudsakliga lägen:</w:t>
@@ -1247,8 +963,16 @@
         <w:pStyle w:val="Heading1"/>
       </w:pPr>
       <w:r>
+        <w:t>Skissläge – Sketch mode</w:t>
+      </w:r>
+    </w:p>
+    <w:p>
+      <w:r>
+        <w:t xml:space="preserve">I skissläget skapar man den analyserade strukturen genom att måla med styvhet. Svart färg anger full styvhet och vit färg ingen styvhet. För att skapa strukturer används samma verktyg som i vanliga ritprogram dvs pennor med olika storlekar, linjer, rektanglar, cirklar och </w:t>
+      </w:r>
+      <w:r>
         <w:lastRenderedPageBreak/>
-        <w:t>Skissläge – Sketch mode</w:t>
+        <w:t>ytfyllning. I detta avsnitt beskrivs dessa verktyg i detalj med exempel på hur man använder dem.</w:t>
       </w:r>
     </w:p>
     <w:p>
@@ -1260,11 +984,345 @@
       </w:r>
     </w:p>
     <w:p>
+      <w:r>
+        <w:t>Der enklaste sättet att skapa styvhet eller struktur är att använda ritverktyget. För att börja rita väljer man först ritverktygskategorin in det vänstra verktygsfältet</w:t>
+      </w:r>
+      <w:r>
+        <w:t xml:space="preserve"> (1)</w:t>
+      </w:r>
+      <w:r>
+        <w:t>. När detta valts visas tillgänliga verktyg på den högra sidan av fönstret</w:t>
+      </w:r>
+      <w:r>
+        <w:t xml:space="preserve"> (2)</w:t>
+      </w:r>
+      <w:r>
+        <w:t xml:space="preserve">. </w:t>
+      </w:r>
+    </w:p>
+    <w:p>
+      <w:pPr>
+        <w:keepNext/>
+        <w:jc w:val="center"/>
+      </w:pPr>
+      <w:r>
+        <w:object w:dxaOrig="12009" w:dyaOrig="5517">
+          <v:shape id="_x0000_i1026" type="#_x0000_t75" style="width:291.1pt;height:133.7pt" o:ole="">
+            <v:imagedata r:id="rId13" o:title=""/>
+          </v:shape>
+          <o:OLEObject Type="Embed" ProgID="Visio.Drawing.11" ShapeID="_x0000_i1026" DrawAspect="Content" ObjectID="_1284838715" r:id="rId14"/>
+        </w:object>
+      </w:r>
+    </w:p>
+    <w:p>
+      <w:pPr>
+        <w:pStyle w:val="Caption"/>
+        <w:jc w:val="center"/>
+      </w:pPr>
+      <w:r>
+        <w:t xml:space="preserve">Figur </w:t>
+      </w:r>
+      <w:fldSimple w:instr=" SEQ Figur \* ARABIC ">
+        <w:r>
+          <w:rPr>
+            <w:noProof/>
+          </w:rPr>
+          <w:t>6</w:t>
+        </w:r>
+      </w:fldSimple>
+      <w:r>
+        <w:t xml:space="preserve"> - Val av ritverktyg</w:t>
+      </w:r>
+    </w:p>
+    <w:p>
+      <w:r>
+        <w:t xml:space="preserve">När ritverktygskategorin valts är redan pennan med 100% styvhet förvald i uppgiftsfältet. </w:t>
+      </w:r>
+      <w:r>
+        <w:t>För att rita med pennan flyttar man markören över ritytan, håller den vänstra musknappen nedtryckt och flyttar musen. Så länge musknappen är nedtryckt kommer pennan att lämna ett spår efter sig på ritytan med aktuell styvhet och penntjocklek.</w:t>
+      </w:r>
+      <w:r>
+        <w:t xml:space="preserve"> </w:t>
+      </w:r>
+      <w:r>
+        <w:fldChar w:fldCharType="begin"/>
+      </w:r>
+      <w:r>
+        <w:instrText xml:space="preserve"> REF _Ref211095208 \h </w:instrText>
+      </w:r>
+      <w:r>
+        <w:fldChar w:fldCharType="separate"/>
+      </w:r>
+      <w:r>
+        <w:t xml:space="preserve">Figur </w:t>
+      </w:r>
+      <w:r>
+        <w:rPr>
+          <w:noProof/>
+        </w:rPr>
+        <w:t>7</w:t>
+      </w:r>
+      <w:r>
+        <w:fldChar w:fldCharType="end"/>
+      </w:r>
+      <w:r>
+        <w:t xml:space="preserve"> visar hur man använder musen för att rita i ForcePAD.</w:t>
+      </w:r>
+    </w:p>
+    <w:p>
+      <w:pPr>
+        <w:keepNext/>
+        <w:jc w:val="center"/>
+      </w:pPr>
+      <w:r>
+        <w:object w:dxaOrig="6707" w:dyaOrig="5296">
+          <v:shape id="_x0000_i1027" type="#_x0000_t75" style="width:205.7pt;height:162.5pt" o:ole="">
+            <v:imagedata r:id="rId15" o:title=""/>
+          </v:shape>
+          <o:OLEObject Type="Embed" ProgID="Visio.Drawing.11" ShapeID="_x0000_i1027" DrawAspect="Content" ObjectID="_1284838716" r:id="rId16"/>
+        </w:object>
+      </w:r>
+    </w:p>
+    <w:p>
+      <w:pPr>
+        <w:pStyle w:val="Caption"/>
+        <w:jc w:val="center"/>
+      </w:pPr>
+      <w:bookmarkStart w:id="0" w:name="_Ref211095208"/>
+      <w:r>
+        <w:t xml:space="preserve">Figur </w:t>
+      </w:r>
+      <w:fldSimple w:instr=" SEQ Figur \* ARABIC ">
+        <w:r>
+          <w:rPr>
+            <w:noProof/>
+          </w:rPr>
+          <w:t>7</w:t>
+        </w:r>
+      </w:fldSimple>
+      <w:bookmarkEnd w:id="0"/>
+      <w:r>
+        <w:t xml:space="preserve"> - Rita med ritverktyg</w:t>
+      </w:r>
+    </w:p>
+    <w:p>
+      <w:r>
+        <w:t xml:space="preserve">Sudgummiverktyget används på samma sätt som ritverktyget med den skillnaden att styvheten sätts till 0% på de ställen man ritar. </w:t>
+      </w:r>
+    </w:p>
+    <w:p>
+      <w:r>
+        <w:t xml:space="preserve">Styvheten kan väljas genom att klicka på de färgade knapparna i egenskapsmenyn. Svart anger 100% styvhet och vitt anger 0% styvhet. </w:t>
+      </w:r>
+    </w:p>
+    <w:p>
+      <w:r>
+        <w:t xml:space="preserve">Tjockleken väljs genom de 5 cirklarna i egenskapsmenyn. Storleken på cirklarna motsvarar pennans verkliga tjocklek vid uppritning. </w:t>
+      </w:r>
+      <w:r>
+        <w:fldChar w:fldCharType="begin"/>
+      </w:r>
+      <w:r>
+        <w:instrText xml:space="preserve"> REF _Ref211095161 \h </w:instrText>
+      </w:r>
+      <w:r>
+        <w:fldChar w:fldCharType="separate"/>
+      </w:r>
+      <w:r>
+        <w:t xml:space="preserve">Figur </w:t>
+      </w:r>
+      <w:r>
+        <w:rPr>
+          <w:noProof/>
+        </w:rPr>
+        <w:t>8</w:t>
+      </w:r>
+      <w:r>
+        <w:fldChar w:fldCharType="end"/>
+      </w:r>
+      <w:r>
+        <w:t xml:space="preserve"> visar egenskapsmenyn för ritverktygen</w:t>
+      </w:r>
+    </w:p>
+    <w:p/>
+    <w:p>
+      <w:pPr>
+        <w:keepNext/>
+        <w:jc w:val="center"/>
+      </w:pPr>
+      <w:r>
+        <w:object w:dxaOrig="5242" w:dyaOrig="6067">
+          <v:shape id="_x0000_i1030" type="#_x0000_t75" style="width:154.3pt;height:177.95pt" o:ole="">
+            <v:imagedata r:id="rId17" o:title=""/>
+          </v:shape>
+          <o:OLEObject Type="Embed" ProgID="Visio.Drawing.11" ShapeID="_x0000_i1030" DrawAspect="Content" ObjectID="_1284838717" r:id="rId18"/>
+        </w:object>
+      </w:r>
+    </w:p>
+    <w:p>
+      <w:pPr>
+        <w:pStyle w:val="Caption"/>
+        <w:jc w:val="center"/>
+      </w:pPr>
+      <w:bookmarkStart w:id="1" w:name="_Ref211095161"/>
+      <w:r>
+        <w:t xml:space="preserve">Figur </w:t>
+      </w:r>
+      <w:fldSimple w:instr=" SEQ Figur \* ARABIC ">
+        <w:r>
+          <w:rPr>
+            <w:noProof/>
+          </w:rPr>
+          <w:t>8</w:t>
+        </w:r>
+      </w:fldSimple>
+      <w:bookmarkEnd w:id="1"/>
+      <w:r>
+        <w:t xml:space="preserve"> - Egenskapsmeny för ritverktyg</w:t>
+      </w:r>
+    </w:p>
+    <w:p>
       <w:pPr>
         <w:pStyle w:val="Heading2"/>
       </w:pPr>
       <w:r>
-        <w:t>Frihandsskissning</w:t>
+        <w:t>Fyllning av ytor och områden</w:t>
+      </w:r>
+    </w:p>
+    <w:p>
+      <w:r>
+        <w:t>En vanligt förekommande operation i ritprogram är att slutna ytor med färg. Detta görs i ForcePAD med fyllverktyget.</w:t>
+      </w:r>
+      <w:r>
+        <w:t xml:space="preserve"> Fyllverktyget väljs i den högra menyn</w:t>
+      </w:r>
+      <w:r>
+        <w:t xml:space="preserve">. </w:t>
+      </w:r>
+      <w:r>
+        <w:fldChar w:fldCharType="begin"/>
+      </w:r>
+      <w:r>
+        <w:instrText xml:space="preserve"> REF _Ref211096204 \h </w:instrText>
+      </w:r>
+      <w:r>
+        <w:fldChar w:fldCharType="separate"/>
+      </w:r>
+      <w:r>
+        <w:t xml:space="preserve">Figur </w:t>
+      </w:r>
+      <w:r>
+        <w:rPr>
+          <w:noProof/>
+        </w:rPr>
+        <w:t>9</w:t>
+      </w:r>
+      <w:r>
+        <w:fldChar w:fldCharType="end"/>
+      </w:r>
+      <w:r>
+        <w:t xml:space="preserve"> visar hur fyllverktyget ser ut i ForcePAD.</w:t>
+      </w:r>
+    </w:p>
+    <w:p>
+      <w:pPr>
+        <w:keepNext/>
+        <w:jc w:val="center"/>
+      </w:pPr>
+      <w:r>
+        <w:object w:dxaOrig="13918" w:dyaOrig="5772">
+          <v:shape id="_x0000_i1028" type="#_x0000_t75" style="width:315.75pt;height:131.65pt" o:ole="">
+            <v:imagedata r:id="rId19" o:title=""/>
+          </v:shape>
+          <o:OLEObject Type="Embed" ProgID="Visio.Drawing.11" ShapeID="_x0000_i1028" DrawAspect="Content" ObjectID="_1284838718" r:id="rId20"/>
+        </w:object>
+      </w:r>
+    </w:p>
+    <w:p>
+      <w:pPr>
+        <w:pStyle w:val="Caption"/>
+        <w:jc w:val="center"/>
+      </w:pPr>
+      <w:bookmarkStart w:id="2" w:name="_Ref211096204"/>
+      <w:r>
+        <w:t xml:space="preserve">Figur </w:t>
+      </w:r>
+      <w:fldSimple w:instr=" SEQ Figur \* ARABIC ">
+        <w:r>
+          <w:rPr>
+            <w:noProof/>
+          </w:rPr>
+          <w:t>9</w:t>
+        </w:r>
+      </w:fldSimple>
+      <w:bookmarkEnd w:id="2"/>
+      <w:r>
+        <w:t xml:space="preserve"> – Fyllverktyg</w:t>
+      </w:r>
+    </w:p>
+    <w:p>
+      <w:r>
+        <w:t xml:space="preserve">En yta fylls genom att välja styvhet i egenskapsmenyn och därefter klicka med vänsterknappen på musen i det område man önskar fylla. Krysset i markören anger var verktyget skall starta fyllningsprocessen. </w:t>
+      </w:r>
+      <w:r>
+        <w:fldChar w:fldCharType="begin"/>
+      </w:r>
+      <w:r>
+        <w:instrText xml:space="preserve"> REF _Ref211096556 \h </w:instrText>
+      </w:r>
+      <w:r>
+        <w:fldChar w:fldCharType="separate"/>
+      </w:r>
+      <w:r>
+        <w:t xml:space="preserve">Figur </w:t>
+      </w:r>
+      <w:r>
+        <w:rPr>
+          <w:noProof/>
+        </w:rPr>
+        <w:t>10</w:t>
+      </w:r>
+      <w:r>
+        <w:fldChar w:fldCharType="end"/>
+      </w:r>
+      <w:r>
+        <w:t xml:space="preserve"> visar hur fyllverktyget används.</w:t>
+      </w:r>
+    </w:p>
+    <w:p>
+      <w:pPr>
+        <w:keepNext/>
+        <w:jc w:val="center"/>
+      </w:pPr>
+      <w:r>
+        <w:object w:dxaOrig="9192" w:dyaOrig="4843">
+          <v:shape id="_x0000_i1029" type="#_x0000_t75" style="width:294.15pt;height:155.3pt" o:ole="">
+            <v:imagedata r:id="rId21" o:title=""/>
+          </v:shape>
+          <o:OLEObject Type="Embed" ProgID="Visio.Drawing.11" ShapeID="_x0000_i1029" DrawAspect="Content" ObjectID="_1284838719" r:id="rId22"/>
+        </w:object>
+      </w:r>
+    </w:p>
+    <w:p>
+      <w:pPr>
+        <w:pStyle w:val="Caption"/>
+        <w:jc w:val="center"/>
+      </w:pPr>
+      <w:bookmarkStart w:id="3" w:name="_Ref211096556"/>
+      <w:r>
+        <w:t xml:space="preserve">Figur </w:t>
+      </w:r>
+      <w:fldSimple w:instr=" SEQ Figur \* ARABIC ">
+        <w:r>
+          <w:rPr>
+            <w:noProof/>
+          </w:rPr>
+          <w:t>10</w:t>
+        </w:r>
+      </w:fldSimple>
+      <w:bookmarkEnd w:id="3"/>
+      <w:r>
+        <w:t xml:space="preserve"> - Använda fyllverktyget</w:t>
       </w:r>
     </w:p>
     <w:p>
@@ -1272,7 +1330,8 @@
         <w:pStyle w:val="Heading2"/>
       </w:pPr>
       <w:r>
-        <w:t>Fyllning av ytor och områden</w:t>
+        <w:lastRenderedPageBreak/>
+        <w:t>Geometriska verktyg</w:t>
       </w:r>
     </w:p>
     <w:p>
@@ -1280,7 +1339,7 @@
         <w:pStyle w:val="Heading2"/>
       </w:pPr>
       <w:r>
-        <w:t>Geometriska verktyg</w:t>
+        <w:t>Använda raster</w:t>
       </w:r>
     </w:p>
     <w:p>
@@ -1288,7 +1347,7 @@
         <w:pStyle w:val="Heading2"/>
       </w:pPr>
       <w:r>
-        <w:t>Använda raster</w:t>
+        <w:t>Kopiera, flytta och klippa ut</w:t>
       </w:r>
     </w:p>
     <w:p>
@@ -1296,7 +1355,15 @@
         <w:pStyle w:val="Heading2"/>
       </w:pPr>
       <w:r>
-        <w:t>Kopiera, flytta och klippa ut</w:t>
+        <w:t>Expandera rityta till fönster</w:t>
+      </w:r>
+    </w:p>
+    <w:p>
+      <w:pPr>
+        <w:pStyle w:val="Heading1"/>
+      </w:pPr>
+      <w:r>
+        <w:t>Fysikläge – Physics mode</w:t>
       </w:r>
     </w:p>
     <w:p>
@@ -1304,7 +1371,31 @@
         <w:pStyle w:val="Heading2"/>
       </w:pPr>
       <w:r>
-        <w:t>Expandera rityta till fönster</w:t>
+        <w:t>Skapa krafter</w:t>
+      </w:r>
+    </w:p>
+    <w:p>
+      <w:pPr>
+        <w:pStyle w:val="Heading2"/>
+      </w:pPr>
+      <w:r>
+        <w:t>Fästa konstruktionen</w:t>
+      </w:r>
+    </w:p>
+    <w:p>
+      <w:pPr>
+        <w:pStyle w:val="Heading2"/>
+      </w:pPr>
+      <w:r>
+        <w:t>Ange egenvikt</w:t>
+      </w:r>
+    </w:p>
+    <w:p>
+      <w:pPr>
+        <w:pStyle w:val="Heading2"/>
+      </w:pPr>
+      <w:r>
+        <w:t>Ange dimensioner och tjocklek</w:t>
       </w:r>
     </w:p>
     <w:p>
@@ -1312,7 +1403,7 @@
         <w:pStyle w:val="Heading1"/>
       </w:pPr>
       <w:r>
-        <w:t>Fysikläge – Physics mode</w:t>
+        <w:t>Beräkningsinställningar</w:t>
       </w:r>
     </w:p>
     <w:p>
@@ -1320,7 +1411,7 @@
         <w:pStyle w:val="Heading2"/>
       </w:pPr>
       <w:r>
-        <w:t>Skapa krafter</w:t>
+        <w:t>Upplösning</w:t>
       </w:r>
     </w:p>
     <w:p>
@@ -1328,7 +1419,7 @@
         <w:pStyle w:val="Heading2"/>
       </w:pPr>
       <w:r>
-        <w:t>Fästa konstruktionen</w:t>
+        <w:t>Beräkningskonstanter</w:t>
       </w:r>
     </w:p>
     <w:p>
@@ -1336,7 +1427,15 @@
         <w:pStyle w:val="Heading2"/>
       </w:pPr>
       <w:r>
-        <w:t>Ange egenvikt</w:t>
+        <w:t>Randvillkor</w:t>
+      </w:r>
+    </w:p>
+    <w:p>
+      <w:pPr>
+        <w:pStyle w:val="Heading1"/>
+      </w:pPr>
+      <w:r>
+        <w:t>Resultatläge  - Action mode</w:t>
       </w:r>
     </w:p>
     <w:p>
@@ -1344,7 +1443,31 @@
         <w:pStyle w:val="Heading2"/>
       </w:pPr>
       <w:r>
-        <w:t>Ange dimensioner och tjocklek</w:t>
+        <w:t>Visa huvudspänningar</w:t>
+      </w:r>
+    </w:p>
+    <w:p>
+      <w:pPr>
+        <w:pStyle w:val="Heading2"/>
+      </w:pPr>
+      <w:r>
+        <w:t>Visa von Mises spänningar</w:t>
+      </w:r>
+    </w:p>
+    <w:p>
+      <w:pPr>
+        <w:pStyle w:val="Heading2"/>
+      </w:pPr>
+      <w:r>
+        <w:t>Visa deformationer</w:t>
+      </w:r>
+    </w:p>
+    <w:p>
+      <w:pPr>
+        <w:pStyle w:val="Heading2"/>
+      </w:pPr>
+      <w:r>
+        <w:t>Uppdatera placering och riktning av krafter</w:t>
       </w:r>
     </w:p>
     <w:p>
@@ -1352,15 +1475,20 @@
         <w:pStyle w:val="Heading1"/>
       </w:pPr>
       <w:r>
-        <w:t>Beräkningsinställningar</w:t>
+        <w:t>Strukturoptimering</w:t>
       </w:r>
     </w:p>
     <w:p>
       <w:pPr>
         <w:pStyle w:val="Heading2"/>
       </w:pPr>
-      <w:r>
-        <w:t>Upplösning</w:t>
+    </w:p>
+    <w:p>
+      <w:pPr>
+        <w:pStyle w:val="Heading1"/>
+      </w:pPr>
+      <w:r>
+        <w:t>Exempel på användning</w:t>
       </w:r>
     </w:p>
     <w:p>
@@ -1368,7 +1496,7 @@
         <w:pStyle w:val="Heading2"/>
       </w:pPr>
       <w:r>
-        <w:t>Beräkningskonstanter</w:t>
+        <w:t>Balk på två stöd</w:t>
       </w:r>
     </w:p>
     <w:p>
@@ -1376,84 +1504,7 @@
         <w:pStyle w:val="Heading2"/>
       </w:pPr>
       <w:r>
-        <w:t>Randvillkor</w:t>
-      </w:r>
-    </w:p>
-    <w:p>
-      <w:pPr>
-        <w:pStyle w:val="Heading1"/>
-      </w:pPr>
-      <w:r>
-        <w:t>Resultatläge  - Action mode</w:t>
-      </w:r>
-    </w:p>
-    <w:p>
-      <w:pPr>
-        <w:pStyle w:val="Heading2"/>
-      </w:pPr>
-      <w:r>
-        <w:t>Visa huvudspänningar</w:t>
-      </w:r>
-    </w:p>
-    <w:p>
-      <w:pPr>
-        <w:pStyle w:val="Heading2"/>
-      </w:pPr>
-      <w:r>
-        <w:t>Visa von Mises spänningar</w:t>
-      </w:r>
-    </w:p>
-    <w:p>
-      <w:pPr>
-        <w:pStyle w:val="Heading2"/>
-      </w:pPr>
-      <w:r>
-        <w:t>Visa deformationer</w:t>
-      </w:r>
-    </w:p>
-    <w:p>
-      <w:pPr>
-        <w:pStyle w:val="Heading2"/>
-      </w:pPr>
-      <w:r>
-        <w:t>Uppdatera placering och riktning av krafter</w:t>
-      </w:r>
-    </w:p>
-    <w:p>
-      <w:pPr>
-        <w:pStyle w:val="Heading1"/>
-      </w:pPr>
-      <w:r>
         <w:lastRenderedPageBreak/>
-        <w:t>Strukturoptimering</w:t>
-      </w:r>
-    </w:p>
-    <w:p>
-      <w:pPr>
-        <w:pStyle w:val="Heading2"/>
-      </w:pPr>
-    </w:p>
-    <w:p>
-      <w:pPr>
-        <w:pStyle w:val="Heading1"/>
-      </w:pPr>
-      <w:r>
-        <w:t>Exempel på användning</w:t>
-      </w:r>
-    </w:p>
-    <w:p>
-      <w:pPr>
-        <w:pStyle w:val="Heading2"/>
-      </w:pPr>
-      <w:r>
-        <w:t>Balk på två stöd</w:t>
-      </w:r>
-    </w:p>
-    <w:p>
-      <w:pPr>
-        <w:pStyle w:val="Heading2"/>
-      </w:pPr>
-      <w:r>
         <w:t>Fackverk</w:t>
       </w:r>
     </w:p>
@@ -2812,7 +2863,7 @@
 </file>
 
 <file path=customXml/itemProps1.xml><?xml version="1.0" encoding="utf-8"?>
-<ds:datastoreItem xmlns:ds="http://schemas.openxmlformats.org/officeDocument/2006/customXml" ds:itemID="{21AA0677-F627-4951-896A-5716BFCF3324}">
+<ds:datastoreItem xmlns:ds="http://schemas.openxmlformats.org/officeDocument/2006/customXml" ds:itemID="{0EFDA619-AFD5-4503-97DC-28430649736B}">
   <ds:schemaRefs>
     <ds:schemaRef ds:uri="http://schemas.openxmlformats.org/officeDocument/2006/bibliography"/>
   </ds:schemaRefs>

</xml_diff>

<commit_message>
Added general settings for configuring user interface settings. Work on manual.
</commit_message>
<xml_diff>
--- a/docs/sv_instruktion_2_4.docx
+++ b/docs/sv_instruktion_2_4.docx
@@ -2,17 +2,465 @@
 <file path=word/document.xml><?xml version="1.0" encoding="utf-8"?>
 <w:document xmlns:ve="http://schemas.openxmlformats.org/markup-compatibility/2006" xmlns:o="urn:schemas-microsoft-com:office:office" xmlns:r="http://schemas.openxmlformats.org/officeDocument/2006/relationships" xmlns:m="http://schemas.openxmlformats.org/officeDocument/2006/math" xmlns:v="urn:schemas-microsoft-com:vml" xmlns:wp="http://schemas.openxmlformats.org/drawingml/2006/wordprocessingDrawing" xmlns:w10="urn:schemas-microsoft-com:office:word" xmlns:w="http://schemas.openxmlformats.org/wordprocessingml/2006/main" xmlns:wne="http://schemas.microsoft.com/office/word/2006/wordml">
   <w:body>
+    <w:sdt>
+      <w:sdtPr>
+        <w:rPr>
+          <w:color w:val="7F7F7F" w:themeColor="text1" w:themeTint="80"/>
+          <w:sz w:val="32"/>
+          <w:szCs w:val="32"/>
+        </w:rPr>
+        <w:id w:val="1125013334"/>
+        <w:docPartObj>
+          <w:docPartGallery w:val="Cover Pages"/>
+          <w:docPartUnique/>
+        </w:docPartObj>
+      </w:sdtPr>
+      <w:sdtEndPr>
+        <w:rPr>
+          <w:rFonts w:asciiTheme="majorHAnsi" w:eastAsiaTheme="majorEastAsia" w:hAnsiTheme="majorHAnsi" w:cstheme="majorBidi"/>
+          <w:b/>
+          <w:bCs/>
+          <w:color w:val="365F91" w:themeColor="accent1" w:themeShade="BF"/>
+          <w:sz w:val="28"/>
+          <w:szCs w:val="28"/>
+        </w:rPr>
+      </w:sdtEndPr>
+      <w:sdtContent>
+        <w:p>
+          <w:pPr>
+            <w:jc w:val="right"/>
+            <w:rPr>
+              <w:color w:val="7F7F7F" w:themeColor="text1" w:themeTint="80"/>
+              <w:sz w:val="32"/>
+              <w:szCs w:val="32"/>
+            </w:rPr>
+          </w:pPr>
+          <w:sdt>
+            <w:sdtPr>
+              <w:rPr>
+                <w:color w:val="7F7F7F" w:themeColor="text1" w:themeTint="80"/>
+                <w:sz w:val="32"/>
+                <w:szCs w:val="32"/>
+              </w:rPr>
+              <w:alias w:val="Date"/>
+              <w:id w:val="19000712"/>
+              <w:placeholder>
+                <w:docPart w:val="174F1E6B579E47F89007DC188796280E"/>
+              </w:placeholder>
+              <w:dataBinding w:prefixMappings="xmlns:ns0='http://schemas.microsoft.com/office/2006/coverPageProps'" w:xpath="/ns0:CoverPageProperties[1]/ns0:PublishDate[1]" w:storeItemID="{55AF091B-3C7A-41E3-B477-F2FDAA23CFDA}"/>
+              <w:date w:fullDate="2008-10-07T00:00:00Z">
+                <w:dateFormat w:val="M/d/yyyy"/>
+                <w:lid w:val="en-US"/>
+                <w:storeMappedDataAs w:val="dateTime"/>
+                <w:calendar w:val="gregorian"/>
+              </w:date>
+            </w:sdtPr>
+            <w:sdtContent>
+              <w:r>
+                <w:rPr>
+                  <w:color w:val="7F7F7F" w:themeColor="text1" w:themeTint="80"/>
+                  <w:sz w:val="32"/>
+                  <w:szCs w:val="32"/>
+                  <w:lang w:val="en-US"/>
+                </w:rPr>
+                <w:t>10/7/2008</w:t>
+              </w:r>
+            </w:sdtContent>
+          </w:sdt>
+          <w:r>
+            <w:rPr>
+              <w:noProof/>
+              <w:color w:val="C4BC96" w:themeColor="background2" w:themeShade="BF"/>
+              <w:sz w:val="32"/>
+              <w:szCs w:val="32"/>
+              <w:lang w:val="en-US" w:eastAsia="zh-TW"/>
+            </w:rPr>
+            <w:t xml:space="preserve"> </w:t>
+          </w:r>
+          <w:r>
+            <w:rPr>
+              <w:noProof/>
+              <w:color w:val="C4BC96" w:themeColor="background2" w:themeShade="BF"/>
+              <w:sz w:val="32"/>
+              <w:szCs w:val="32"/>
+              <w:lang w:val="en-US" w:eastAsia="zh-TW"/>
+            </w:rPr>
+            <w:pict>
+              <v:group id="_x0000_s1034" style="position:absolute;left:0;text-align:left;margin-left:0;margin-top:0;width:612pt;height:11in;z-index:-251656192;mso-width-percent:1000;mso-height-percent:1000;mso-position-horizontal:center;mso-position-horizontal-relative:page;mso-position-vertical:center;mso-position-vertical-relative:page;mso-width-percent:1000;mso-height-percent:1000" coordsize="12240,15840" o:allowincell="f">
+                <v:rect id="_x0000_s1035" style="position:absolute;width:12240;height:15840;mso-width-percent:1000;mso-height-percent:1000;mso-position-horizontal:center;mso-position-horizontal-relative:page;mso-position-vertical:top;mso-position-vertical-relative:page;mso-width-percent:1000;mso-height-percent:1000" fillcolor="#b17e21" stroked="f"/>
+                <v:rect id="_x0000_s1036" style="position:absolute;left:612;top:638;width:11016;height:14564;mso-width-percent:900;mso-height-percent:920;mso-position-horizontal:center;mso-position-horizontal-relative:page;mso-position-vertical:center;mso-position-vertical-relative:page;mso-width-percent:900;mso-height-percent:920" fillcolor="white [3212]" stroked="f"/>
+                <w10:wrap anchorx="page" anchory="page"/>
+              </v:group>
+            </w:pict>
+          </w:r>
+        </w:p>
+        <w:tbl>
+          <w:tblPr>
+            <w:tblpPr w:leftFromText="187" w:rightFromText="187" w:horzAnchor="margin" w:tblpXSpec="center" w:tblpYSpec="bottom"/>
+            <w:tblOverlap w:val="never"/>
+            <w:tblW w:w="0" w:type="auto"/>
+            <w:tblLook w:val="04A0"/>
+          </w:tblPr>
+          <w:tblGrid>
+            <w:gridCol w:w="9236"/>
+          </w:tblGrid>
+          <w:tr>
+            <w:tc>
+              <w:tcPr>
+                <w:tcW w:w="9236" w:type="dxa"/>
+              </w:tcPr>
+              <w:p>
+                <w:pPr>
+                  <w:pStyle w:val="NoSpacing"/>
+                  <w:jc w:val="center"/>
+                  <w:rPr>
+                    <w:color w:val="7F7F7F" w:themeColor="text1" w:themeTint="80"/>
+                    <w:sz w:val="32"/>
+                    <w:szCs w:val="32"/>
+                  </w:rPr>
+                </w:pPr>
+                <w:sdt>
+                  <w:sdtPr>
+                    <w:rPr>
+                      <w:color w:val="7F7F7F" w:themeColor="text1" w:themeTint="80"/>
+                      <w:sz w:val="32"/>
+                      <w:szCs w:val="32"/>
+                    </w:rPr>
+                    <w:alias w:val="Subtitle"/>
+                    <w:id w:val="19000717"/>
+                    <w:placeholder>
+                      <w:docPart w:val="8C188B0C44464C398CCA95F73DFA7082"/>
+                    </w:placeholder>
+                    <w:dataBinding w:prefixMappings="xmlns:ns0='http://schemas.openxmlformats.org/package/2006/metadata/core-properties' xmlns:ns1='http://purl.org/dc/elements/1.1/'" w:xpath="/ns0:coreProperties[1]/ns1:subject[1]" w:storeItemID="{6C3C8BC8-F283-45AE-878A-BAB7291924A1}"/>
+                    <w:text/>
+                  </w:sdtPr>
+                  <w:sdtContent>
+                    <w:r>
+                      <w:rPr>
+                        <w:color w:val="7F7F7F" w:themeColor="text1" w:themeTint="80"/>
+                        <w:sz w:val="32"/>
+                        <w:szCs w:val="32"/>
+                      </w:rPr>
+                      <w:t>ForcePAD 2.4</w:t>
+                    </w:r>
+                  </w:sdtContent>
+                </w:sdt>
+                <w:r>
+                  <w:rPr>
+                    <w:color w:val="7F7F7F" w:themeColor="text1" w:themeTint="80"/>
+                    <w:sz w:val="32"/>
+                    <w:szCs w:val="32"/>
+                  </w:rPr>
+                  <w:t xml:space="preserve"> | </w:t>
+                </w:r>
+                <w:sdt>
+                  <w:sdtPr>
+                    <w:rPr>
+                      <w:color w:val="7F7F7F" w:themeColor="text1" w:themeTint="80"/>
+                      <w:sz w:val="32"/>
+                      <w:szCs w:val="32"/>
+                    </w:rPr>
+                    <w:alias w:val="Author"/>
+                    <w:id w:val="19000724"/>
+                    <w:placeholder>
+                      <w:docPart w:val="29976FFF9D7647D8A2CDF3A80B16CD28"/>
+                    </w:placeholder>
+                    <w:dataBinding w:prefixMappings="xmlns:ns0='http://schemas.openxmlformats.org/package/2006/metadata/core-properties' xmlns:ns1='http://purl.org/dc/elements/1.1/'" w:xpath="/ns0:coreProperties[1]/ns1:creator[1]" w:storeItemID="{6C3C8BC8-F283-45AE-878A-BAB7291924A1}"/>
+                    <w:text/>
+                  </w:sdtPr>
+                  <w:sdtContent>
+                    <w:r>
+                      <w:rPr>
+                        <w:color w:val="7F7F7F" w:themeColor="text1" w:themeTint="80"/>
+                        <w:sz w:val="32"/>
+                        <w:szCs w:val="32"/>
+                      </w:rPr>
+                      <w:t>JonasLindemann</w:t>
+                    </w:r>
+                  </w:sdtContent>
+                </w:sdt>
+              </w:p>
+            </w:tc>
+          </w:tr>
+        </w:tbl>
+        <w:p>
+          <w:pPr>
+            <w:jc w:val="right"/>
+            <w:rPr>
+              <w:color w:val="7F7F7F" w:themeColor="text1" w:themeTint="80"/>
+              <w:sz w:val="32"/>
+              <w:szCs w:val="32"/>
+              <w:lang w:val="en-US"/>
+            </w:rPr>
+          </w:pPr>
+        </w:p>
+        <w:p>
+          <w:pPr>
+            <w:pStyle w:val="Heading1"/>
+          </w:pPr>
+          <w:r>
+            <w:rPr>
+              <w:noProof/>
+              <w:color w:val="C4BC96" w:themeColor="background2" w:themeShade="BF"/>
+              <w:sz w:val="32"/>
+              <w:szCs w:val="32"/>
+              <w:lang w:eastAsia="zh-CN" w:bidi="ar-SA"/>
+            </w:rPr>
+            <w:drawing>
+              <wp:anchor distT="0" distB="0" distL="114300" distR="114300" simplePos="0" relativeHeight="251659263" behindDoc="0" locked="0" layoutInCell="1" allowOverlap="1">
+                <wp:simplePos x="0" y="0"/>
+                <wp:positionH relativeFrom="column">
+                  <wp:posOffset>419100</wp:posOffset>
+                </wp:positionH>
+                <wp:positionV relativeFrom="paragraph">
+                  <wp:posOffset>1013460</wp:posOffset>
+                </wp:positionV>
+                <wp:extent cx="4839970" cy="3970655"/>
+                <wp:effectExtent l="19050" t="0" r="0" b="0"/>
+                <wp:wrapSquare wrapText="bothSides"/>
+                <wp:docPr id="1" name="Picture 41"/>
+                <wp:cNvGraphicFramePr>
+                  <a:graphicFrameLocks xmlns:a="http://schemas.openxmlformats.org/drawingml/2006/main" noChangeAspect="1"/>
+                </wp:cNvGraphicFramePr>
+                <a:graphic xmlns:a="http://schemas.openxmlformats.org/drawingml/2006/main">
+                  <a:graphicData uri="http://schemas.openxmlformats.org/drawingml/2006/picture">
+                    <pic:pic xmlns:pic="http://schemas.openxmlformats.org/drawingml/2006/picture">
+                      <pic:nvPicPr>
+                        <pic:cNvPr id="0" name="Picture 41"/>
+                        <pic:cNvPicPr>
+                          <a:picLocks noChangeAspect="1" noChangeArrowheads="1"/>
+                        </pic:cNvPicPr>
+                      </pic:nvPicPr>
+                      <pic:blipFill>
+                        <a:blip r:embed="rId9"/>
+                        <a:srcRect/>
+                        <a:stretch>
+                          <a:fillRect/>
+                        </a:stretch>
+                      </pic:blipFill>
+                      <pic:spPr bwMode="auto">
+                        <a:xfrm>
+                          <a:off x="0" y="0"/>
+                          <a:ext cx="4839970" cy="3970655"/>
+                        </a:xfrm>
+                        <a:prstGeom prst="rect">
+                          <a:avLst/>
+                        </a:prstGeom>
+                        <a:noFill/>
+                        <a:ln w="9525">
+                          <a:noFill/>
+                          <a:miter lim="800000"/>
+                          <a:headEnd/>
+                          <a:tailEnd/>
+                        </a:ln>
+                      </pic:spPr>
+                    </pic:pic>
+                  </a:graphicData>
+                </a:graphic>
+              </wp:anchor>
+            </w:drawing>
+          </w:r>
+          <w:r>
+            <w:rPr>
+              <w:noProof/>
+              <w:color w:val="C4BC96" w:themeColor="background2" w:themeShade="BF"/>
+              <w:sz w:val="32"/>
+              <w:szCs w:val="32"/>
+              <w:lang w:val="en-US" w:eastAsia="zh-TW"/>
+            </w:rPr>
+            <w:pict>
+              <v:rect id="_x0000_s1037" style="position:absolute;left:0;text-align:left;margin-left:30.2pt;margin-top:625.35pt;width:535.05pt;height:54.7pt;z-index:251661312;mso-width-percent:900;mso-position-horizontal-relative:page;mso-position-vertical-relative:page;mso-width-percent:900" o:allowincell="f" fillcolor="#a5a5a5 [2092]" stroked="f">
+                <v:fill opacity="58982f"/>
+                <v:textbox style="mso-next-textbox:#_x0000_s1037;mso-fit-shape-to-text:t" inset="18pt,0,18pt,0">
+                  <w:txbxContent>
+                    <w:tbl>
+                      <w:tblPr>
+                        <w:tblW w:w="5000" w:type="pct"/>
+                        <w:tblCellMar>
+                          <w:left w:w="360" w:type="dxa"/>
+                          <w:right w:w="360" w:type="dxa"/>
+                        </w:tblCellMar>
+                        <w:tblLook w:val="04A0"/>
+                      </w:tblPr>
+                      <w:tblGrid>
+                        <w:gridCol w:w="2703"/>
+                        <w:gridCol w:w="8013"/>
+                      </w:tblGrid>
+                      <w:tr>
+                        <w:trPr>
+                          <w:trHeight w:val="1080"/>
+                        </w:trPr>
+                        <w:sdt>
+                          <w:sdtPr>
+                            <w:rPr>
+                              <w:smallCaps/>
+                              <w:sz w:val="40"/>
+                              <w:szCs w:val="40"/>
+                            </w:rPr>
+                            <w:alias w:val="Company"/>
+                            <w:id w:val="1125013500"/>
+                            <w:placeholder>
+                              <w:docPart w:val="94F07FB5B0E94485B618010959D8C80C"/>
+                            </w:placeholder>
+                            <w:dataBinding w:prefixMappings="xmlns:ns0='http://schemas.openxmlformats.org/officeDocument/2006/extended-properties'" w:xpath="/ns0:Properties[1]/ns0:Company[1]" w:storeItemID="{6668398D-A668-4E3E-A5EB-62B293D839F1}"/>
+                            <w:text/>
+                          </w:sdtPr>
+                          <w:sdtContent>
+                            <w:tc>
+                              <w:tcPr>
+                                <w:tcW w:w="1000" w:type="pct"/>
+                                <w:shd w:val="clear" w:color="auto" w:fill="000000" w:themeFill="text1"/>
+                                <w:vAlign w:val="center"/>
+                              </w:tcPr>
+                              <w:p>
+                                <w:pPr>
+                                  <w:pStyle w:val="NoSpacing"/>
+                                  <w:rPr>
+                                    <w:smallCaps/>
+                                    <w:sz w:val="40"/>
+                                    <w:szCs w:val="40"/>
+                                  </w:rPr>
+                                </w:pPr>
+                                <w:r>
+                                  <w:rPr>
+                                    <w:smallCaps/>
+                                    <w:sz w:val="40"/>
+                                    <w:szCs w:val="40"/>
+                                    <w:lang w:val="sv-SE"/>
+                                  </w:rPr>
+                                  <w:t>Lunds Universitet</w:t>
+                                </w:r>
+                              </w:p>
+                            </w:tc>
+                          </w:sdtContent>
+                        </w:sdt>
+                        <w:sdt>
+                          <w:sdtPr>
+                            <w:rPr>
+                              <w:smallCaps/>
+                              <w:color w:val="FFFFFF" w:themeColor="background1"/>
+                              <w:sz w:val="48"/>
+                              <w:szCs w:val="48"/>
+                            </w:rPr>
+                            <w:alias w:val="Title"/>
+                            <w:id w:val="1125013501"/>
+                            <w:placeholder>
+                              <w:docPart w:val="17987E389B464C4386C12C65429D71BA"/>
+                            </w:placeholder>
+                            <w:dataBinding w:prefixMappings="xmlns:ns0='http://schemas.openxmlformats.org/package/2006/metadata/core-properties' xmlns:ns1='http://purl.org/dc/elements/1.1/'" w:xpath="/ns0:coreProperties[1]/ns1:title[1]" w:storeItemID="{6C3C8BC8-F283-45AE-878A-BAB7291924A1}"/>
+                            <w:text/>
+                          </w:sdtPr>
+                          <w:sdtContent>
+                            <w:tc>
+                              <w:tcPr>
+                                <w:tcW w:w="4000" w:type="pct"/>
+                                <w:shd w:val="clear" w:color="auto" w:fill="auto"/>
+                                <w:vAlign w:val="center"/>
+                              </w:tcPr>
+                              <w:p>
+                                <w:pPr>
+                                  <w:pStyle w:val="NoSpacing"/>
+                                  <w:rPr>
+                                    <w:smallCaps/>
+                                    <w:color w:val="FFFFFF" w:themeColor="background1"/>
+                                    <w:sz w:val="48"/>
+                                    <w:szCs w:val="48"/>
+                                  </w:rPr>
+                                </w:pPr>
+                                <w:r>
+                                  <w:rPr>
+                                    <w:smallCaps/>
+                                    <w:color w:val="FFFFFF" w:themeColor="background1"/>
+                                    <w:sz w:val="48"/>
+                                    <w:szCs w:val="48"/>
+                                  </w:rPr>
+                                  <w:t>ForcePAD Svensk Instruktion</w:t>
+                                </w:r>
+                              </w:p>
+                            </w:tc>
+                          </w:sdtContent>
+                        </w:sdt>
+                      </w:tr>
+                    </w:tbl>
+                    <w:p>
+                      <w:pPr>
+                        <w:pStyle w:val="NoSpacing"/>
+                        <w:spacing w:line="14" w:lineRule="exact"/>
+                      </w:pPr>
+                    </w:p>
+                  </w:txbxContent>
+                </v:textbox>
+                <w10:wrap anchorx="page" anchory="page"/>
+              </v:rect>
+            </w:pict>
+          </w:r>
+        </w:p>
+      </w:sdtContent>
+    </w:sdt>
     <w:p>
       <w:pPr>
         <w:pStyle w:val="Heading1"/>
-      </w:pPr>
-      <w:r>
+        <w:sectPr>
+          <w:headerReference w:type="even" r:id="rId10"/>
+          <w:headerReference w:type="default" r:id="rId11"/>
+          <w:headerReference w:type="first" r:id="rId12"/>
+          <w:type w:val="oddPage"/>
+          <w:pgSz w:w="11900" w:h="16840" w:code="9"/>
+          <w:pgMar w:top="1440" w:right="1440" w:bottom="1440" w:left="1440" w:header="709" w:footer="709" w:gutter="0"/>
+          <w:cols w:space="708"/>
+          <w:titlePg/>
+          <w:docGrid w:linePitch="299"/>
+        </w:sectPr>
+      </w:pPr>
+    </w:p>
+    <w:p>
+      <w:pPr>
+        <w:pStyle w:val="Heading1"/>
+      </w:pPr>
+      <w:r>
+        <w:lastRenderedPageBreak/>
         <w:t>Introduktion</w:t>
       </w:r>
     </w:p>
     <w:p>
       <w:r>
-        <w:t>ForcePAD är ett skissprogram för material, kraft och form. Med hjälp av programmet kan strukturer enkelt ritas upp och analyseras med hänsyn till pålagda krafter och låsningar. Uppbyggnaden av programmet är baserad på samma ideer som vanliga ritprogram, som t ex MS Paint, PhotoShop, PaintShop Pro eller The GIMP. Material ritas med pennor, vilkas storlek och form kan ändras. Krafter placeras ut med enkla klickningar med musen. Låsningar av konstruktionen målas också ut. Deformationer och spänningar kan sedan enkelt beräknas och visualiseras.</w:t>
+        <w:t>ForcePAD är ett skissprogram för material, kraft och form. Med hjälp av programmet kan stru</w:t>
+      </w:r>
+      <w:r>
+        <w:t>k</w:t>
+      </w:r>
+      <w:r>
+        <w:t>turer enkelt ritas upp och analyseras med hänsyn till pålagda krafter och låsningar. Uppbyggn</w:t>
+      </w:r>
+      <w:r>
+        <w:t>a</w:t>
+      </w:r>
+      <w:r>
+        <w:t>den av programmet är baserad på samma ideer som vanliga ritprogram, som t ex MS Paint, Ph</w:t>
+      </w:r>
+      <w:r>
+        <w:t>o</w:t>
+      </w:r>
+      <w:r>
+        <w:t>toShop, Pain</w:t>
+      </w:r>
+      <w:r>
+        <w:t>t</w:t>
+      </w:r>
+      <w:r>
+        <w:t>Shop Pro eller The GIMP. Material ritas med pennor, vilkas storlek och form kan ändras. Krafter placeras ut med enkla klickningar med musen. Låsningar av konstruktionen m</w:t>
+      </w:r>
+      <w:r>
+        <w:t>å</w:t>
+      </w:r>
+      <w:r>
+        <w:t>las också ut. D</w:t>
+      </w:r>
+      <w:r>
+        <w:t>e</w:t>
+      </w:r>
+      <w:r>
+        <w:t>formationer och spänningar kan sedan enkelt beräknas och visualiseras.</w:t>
       </w:r>
     </w:p>
     <w:p>
@@ -429,7 +877,7 @@
       <w:r>
         <w:t xml:space="preserve">Ladda ner installationsprogrammet från </w:t>
       </w:r>
-      <w:hyperlink r:id="rId6" w:history="1">
+      <w:hyperlink r:id="rId13" w:history="1">
         <w:r>
           <w:rPr>
             <w:rStyle w:val="Hyperlink"/>
@@ -450,7 +898,7 @@
       <w:r>
         <w:rPr>
           <w:noProof/>
-          <w:lang w:eastAsia="sv-SE" w:bidi="ar-SA"/>
+          <w:lang w:eastAsia="zh-CN" w:bidi="ar-SA"/>
         </w:rPr>
         <w:drawing>
           <wp:inline distT="0" distB="0" distL="0" distR="0">
@@ -470,7 +918,7 @@
                     </pic:cNvPicPr>
                   </pic:nvPicPr>
                   <pic:blipFill>
-                    <a:blip r:embed="rId7"/>
+                    <a:blip r:embed="rId14"/>
                     <a:srcRect/>
                     <a:stretch>
                       <a:fillRect/>
@@ -533,8 +981,9 @@
       <w:r>
         <w:rPr>
           <w:noProof/>
-          <w:lang w:eastAsia="sv-SE" w:bidi="ar-SA"/>
+          <w:lang w:eastAsia="zh-CN" w:bidi="ar-SA"/>
         </w:rPr>
+        <w:lastRenderedPageBreak/>
         <w:drawing>
           <wp:inline distT="0" distB="0" distL="0" distR="0">
             <wp:extent cx="4048867" cy="3194539"/>
@@ -553,7 +1002,7 @@
                     </pic:cNvPicPr>
                   </pic:nvPicPr>
                   <pic:blipFill>
-                    <a:blip r:embed="rId8"/>
+                    <a:blip r:embed="rId15"/>
                     <a:srcRect/>
                     <a:stretch>
                       <a:fillRect/>
@@ -619,7 +1068,7 @@
       <w:r>
         <w:rPr>
           <w:noProof/>
-          <w:lang w:eastAsia="sv-SE" w:bidi="ar-SA"/>
+          <w:lang w:eastAsia="zh-CN" w:bidi="ar-SA"/>
         </w:rPr>
         <w:drawing>
           <wp:inline distT="0" distB="0" distL="0" distR="0">
@@ -639,7 +1088,7 @@
                     </pic:cNvPicPr>
                   </pic:nvPicPr>
                   <pic:blipFill>
-                    <a:blip r:embed="rId9"/>
+                    <a:blip r:embed="rId16"/>
                     <a:srcRect/>
                     <a:stretch>
                       <a:fillRect/>
@@ -715,7 +1164,13 @@
         <w:t xml:space="preserve">stans på hårddisken. </w:t>
       </w:r>
       <w:r>
-        <w:t xml:space="preserve">Starta sedan installationsprogrammet genom att dubbelklicka på den nedladdade filen.  </w:t>
+        <w:t>Starta sedan installationspr</w:t>
+      </w:r>
+      <w:r>
+        <w:t>o</w:t>
+      </w:r>
+      <w:r>
+        <w:t xml:space="preserve">grammet genom att dubbelklicka på den nedladdade filen.  </w:t>
       </w:r>
     </w:p>
     <w:p>
@@ -726,7 +1181,7 @@
       <w:r>
         <w:rPr>
           <w:noProof/>
-          <w:lang w:eastAsia="sv-SE" w:bidi="ar-SA"/>
+          <w:lang w:eastAsia="zh-CN" w:bidi="ar-SA"/>
         </w:rPr>
         <w:drawing>
           <wp:inline distT="0" distB="0" distL="0" distR="0">
@@ -746,7 +1201,7 @@
                     </pic:cNvPicPr>
                   </pic:nvPicPr>
                   <pic:blipFill>
-                    <a:blip r:embed="rId10"/>
+                    <a:blip r:embed="rId17"/>
                     <a:srcRect/>
                     <a:stretch>
                       <a:fillRect/>
@@ -813,7 +1268,13 @@
     </w:p>
     <w:p>
       <w:r>
-        <w:t>Följ instruktionerna i installationsprogrammet för att slutföra installationen.  Efter avslutad installation kan ForcePAD startas från programgruppen ”Structural Mechanics/ForcePAD 2”.</w:t>
+        <w:t>Följ instruktionerna i installationsprogrammet för att slutföra installationen.  Efter avslutad i</w:t>
+      </w:r>
+      <w:r>
+        <w:t>n</w:t>
+      </w:r>
+      <w:r>
+        <w:t>stallation kan ForcePAD startas från programgruppen ”Structural Mechanics/ForcePAD 2”.</w:t>
       </w:r>
     </w:p>
     <w:p>
@@ -868,9 +1329,9 @@
             <o:lock v:ext="edit" aspectratio="t"/>
           </v:shapetype>
           <v:shape id="_x0000_i1025" type="#_x0000_t75" style="width:377.5pt;height:267.45pt" o:ole="">
-            <v:imagedata r:id="rId11" o:title=""/>
+            <v:imagedata r:id="rId18" o:title=""/>
           </v:shape>
-          <o:OLEObject Type="Embed" ProgID="Visio.Drawing.11" ShapeID="_x0000_i1025" DrawAspect="Content" ObjectID="_1284838714" r:id="rId12"/>
+          <o:OLEObject Type="Embed" ProgID="Visio.Drawing.11" ShapeID="_x0000_i1025" DrawAspect="Content" ObjectID="_1284926238" r:id="rId19"/>
         </w:object>
       </w:r>
     </w:p>
@@ -932,7 +1393,13 @@
         <w:t>Fysikläge</w:t>
       </w:r>
       <w:r>
-        <w:t xml:space="preserve"> – I detta läge definieras de fysiska randvillkoren för den analyserade strukturen. T ex laster, låsningar, leder och egenvikter. De geometriska randvillkoren som t ex storlek och tjocklek kan också definieras här.</w:t>
+        <w:t xml:space="preserve"> – I detta läge definieras de fysiska randvillkoren för den analyserade strukt</w:t>
+      </w:r>
+      <w:r>
+        <w:t>u</w:t>
+      </w:r>
+      <w:r>
+        <w:t>ren. T ex laster, låsningar, leder och egenvikter. De geometriska randvillkoren som t ex storlek och tjocklek kan också definieras här.</w:t>
       </w:r>
     </w:p>
     <w:p>
@@ -968,11 +1435,17 @@
     </w:p>
     <w:p>
       <w:r>
-        <w:t xml:space="preserve">I skissläget skapar man den analyserade strukturen genom att måla med styvhet. Svart färg anger full styvhet och vit färg ingen styvhet. För att skapa strukturer används samma verktyg som i vanliga ritprogram dvs pennor med olika storlekar, linjer, rektanglar, cirklar och </w:t>
+        <w:t>I skissläget skapar man den analyserade strukturen genom att måla med styvhet. Svart färg a</w:t>
+      </w:r>
+      <w:r>
+        <w:t>n</w:t>
+      </w:r>
+      <w:r>
+        <w:t xml:space="preserve">ger full styvhet och vit färg ingen styvhet. För att skapa strukturer används samma verktyg som </w:t>
       </w:r>
       <w:r>
         <w:lastRenderedPageBreak/>
-        <w:t>ytfyllning. I detta avsnitt beskrivs dessa verktyg i detalj med exempel på hur man använder dem.</w:t>
+        <w:t>i vanliga ritprogram dvs pennor med olika storlekar, linjer, rektanglar, cirklar och ytfyllning. I detta avsnitt beskrivs dessa verktyg i detalj med exempel på hur man använder dem.</w:t>
       </w:r>
     </w:p>
     <w:p>
@@ -991,7 +1464,13 @@
         <w:t xml:space="preserve"> (1)</w:t>
       </w:r>
       <w:r>
-        <w:t>. När detta valts visas tillgänliga verktyg på den högra sidan av fönstret</w:t>
+        <w:t>. När detta valts visas til</w:t>
+      </w:r>
+      <w:r>
+        <w:t>l</w:t>
+      </w:r>
+      <w:r>
+        <w:t>gänliga verktyg på den högra sidan av fönstret</w:t>
       </w:r>
       <w:r>
         <w:t xml:space="preserve"> (2)</w:t>
@@ -1008,9 +1487,9 @@
       <w:r>
         <w:object w:dxaOrig="12009" w:dyaOrig="5517">
           <v:shape id="_x0000_i1026" type="#_x0000_t75" style="width:291.1pt;height:133.7pt" o:ole="">
-            <v:imagedata r:id="rId13" o:title=""/>
+            <v:imagedata r:id="rId20" o:title=""/>
           </v:shape>
-          <o:OLEObject Type="Embed" ProgID="Visio.Drawing.11" ShapeID="_x0000_i1026" DrawAspect="Content" ObjectID="_1284838715" r:id="rId14"/>
+          <o:OLEObject Type="Embed" ProgID="Visio.Drawing.11" ShapeID="_x0000_i1026" DrawAspect="Content" ObjectID="_1284926239" r:id="rId21"/>
         </w:object>
       </w:r>
     </w:p>
@@ -1039,7 +1518,13 @@
         <w:t xml:space="preserve">När ritverktygskategorin valts är redan pennan med 100% styvhet förvald i uppgiftsfältet. </w:t>
       </w:r>
       <w:r>
-        <w:t>För att rita med pennan flyttar man markören över ritytan, håller den vänstra musknappen nedtryckt och flyttar musen. Så länge musknappen är nedtryckt kommer pennan att lämna ett spår efter sig på ritytan med aktuell styvhet och penntjocklek.</w:t>
+        <w:t>För att rita med pennan flyttar man markören över ritytan, håller den vänstra musknappen ne</w:t>
+      </w:r>
+      <w:r>
+        <w:t>d</w:t>
+      </w:r>
+      <w:r>
+        <w:t>tryckt och flyttar musen. Så länge musknappen är nedtryckt kommer pennan att lämna ett spår efter sig på ritytan med aktuell styvhet och penntjocklek.</w:t>
       </w:r>
       <w:r>
         <w:t xml:space="preserve"> </w:t>
@@ -1077,9 +1562,9 @@
       <w:r>
         <w:object w:dxaOrig="6707" w:dyaOrig="5296">
           <v:shape id="_x0000_i1027" type="#_x0000_t75" style="width:205.7pt;height:162.5pt" o:ole="">
-            <v:imagedata r:id="rId15" o:title=""/>
+            <v:imagedata r:id="rId22" o:title=""/>
           </v:shape>
-          <o:OLEObject Type="Embed" ProgID="Visio.Drawing.11" ShapeID="_x0000_i1027" DrawAspect="Content" ObjectID="_1284838716" r:id="rId16"/>
+          <o:OLEObject Type="Embed" ProgID="Visio.Drawing.11" ShapeID="_x0000_i1027" DrawAspect="Content" ObjectID="_1284926240" r:id="rId23"/>
         </w:object>
       </w:r>
     </w:p>
@@ -1152,10 +1637,10 @@
       </w:pPr>
       <w:r>
         <w:object w:dxaOrig="5242" w:dyaOrig="6067">
-          <v:shape id="_x0000_i1030" type="#_x0000_t75" style="width:154.3pt;height:177.95pt" o:ole="">
-            <v:imagedata r:id="rId17" o:title=""/>
+          <v:shape id="_x0000_i1028" type="#_x0000_t75" style="width:154.3pt;height:177.95pt" o:ole="">
+            <v:imagedata r:id="rId24" o:title=""/>
           </v:shape>
-          <o:OLEObject Type="Embed" ProgID="Visio.Drawing.11" ShapeID="_x0000_i1030" DrawAspect="Content" ObjectID="_1284838717" r:id="rId18"/>
+          <o:OLEObject Type="Embed" ProgID="Visio.Drawing.11" ShapeID="_x0000_i1028" DrawAspect="Content" ObjectID="_1284926241" r:id="rId25"/>
         </w:object>
       </w:r>
     </w:p>
@@ -1191,7 +1676,13 @@
     </w:p>
     <w:p>
       <w:r>
-        <w:t>En vanligt förekommande operation i ritprogram är att slutna ytor med färg. Detta görs i ForcePAD med fyllverktyget.</w:t>
+        <w:t>En vanligt förekommande operation i ritprogram är att slutna ytor med färg. Detta görs i Forc</w:t>
+      </w:r>
+      <w:r>
+        <w:t>e</w:t>
+      </w:r>
+      <w:r>
+        <w:t>PAD med fyllverktyget.</w:t>
       </w:r>
       <w:r>
         <w:t xml:space="preserve"> Fyllverktyget väljs i den högra menyn</w:t>
@@ -1231,10 +1722,10 @@
       </w:pPr>
       <w:r>
         <w:object w:dxaOrig="13918" w:dyaOrig="5772">
-          <v:shape id="_x0000_i1028" type="#_x0000_t75" style="width:315.75pt;height:131.65pt" o:ole="">
-            <v:imagedata r:id="rId19" o:title=""/>
+          <v:shape id="_x0000_i1029" type="#_x0000_t75" style="width:315.75pt;height:131.65pt" o:ole="">
+            <v:imagedata r:id="rId26" o:title=""/>
           </v:shape>
-          <o:OLEObject Type="Embed" ProgID="Visio.Drawing.11" ShapeID="_x0000_i1028" DrawAspect="Content" ObjectID="_1284838718" r:id="rId20"/>
+          <o:OLEObject Type="Embed" ProgID="Visio.Drawing.11" ShapeID="_x0000_i1029" DrawAspect="Content" ObjectID="_1284926242" r:id="rId27"/>
         </w:object>
       </w:r>
     </w:p>
@@ -1296,10 +1787,10 @@
       </w:pPr>
       <w:r>
         <w:object w:dxaOrig="9192" w:dyaOrig="4843">
-          <v:shape id="_x0000_i1029" type="#_x0000_t75" style="width:294.15pt;height:155.3pt" o:ole="">
-            <v:imagedata r:id="rId21" o:title=""/>
+          <v:shape id="_x0000_i1030" type="#_x0000_t75" style="width:294.15pt;height:155.3pt" o:ole="">
+            <v:imagedata r:id="rId28" o:title=""/>
           </v:shape>
-          <o:OLEObject Type="Embed" ProgID="Visio.Drawing.11" ShapeID="_x0000_i1029" DrawAspect="Content" ObjectID="_1284838719" r:id="rId22"/>
+          <o:OLEObject Type="Embed" ProgID="Visio.Drawing.11" ShapeID="_x0000_i1030" DrawAspect="Content" ObjectID="_1284926243" r:id="rId29"/>
         </w:object>
       </w:r>
     </w:p>
@@ -1335,6 +1826,332 @@
       </w:r>
     </w:p>
     <w:p>
+      <w:r>
+        <w:t>För att rita geometriska former finns en speciell kategori verkty</w:t>
+      </w:r>
+      <w:r>
+        <w:t xml:space="preserve">g i ForcePAD för detta ändamål. </w:t>
+      </w:r>
+      <w:r>
+        <w:fldChar w:fldCharType="begin"/>
+      </w:r>
+      <w:r>
+        <w:instrText xml:space="preserve"> REF _Ref211180206 \h </w:instrText>
+      </w:r>
+      <w:r>
+        <w:fldChar w:fldCharType="separate"/>
+      </w:r>
+      <w:r>
+        <w:t xml:space="preserve">Figur </w:t>
+      </w:r>
+      <w:r>
+        <w:rPr>
+          <w:noProof/>
+        </w:rPr>
+        <w:t>11</w:t>
+      </w:r>
+      <w:r>
+        <w:fldChar w:fldCharType="end"/>
+      </w:r>
+      <w:r>
+        <w:t xml:space="preserve"> visar verktygen i denna kategori.</w:t>
+      </w:r>
+    </w:p>
+    <w:p>
+      <w:pPr>
+        <w:keepNext/>
+        <w:jc w:val="center"/>
+      </w:pPr>
+      <w:r>
+        <w:object w:dxaOrig="13947" w:dyaOrig="6391">
+          <v:shape id="_x0000_i1031" type="#_x0000_t75" style="width:353.85pt;height:162.5pt" o:ole="">
+            <v:imagedata r:id="rId30" o:title=""/>
+          </v:shape>
+          <o:OLEObject Type="Embed" ProgID="Visio.Drawing.11" ShapeID="_x0000_i1031" DrawAspect="Content" ObjectID="_1284926244" r:id="rId31"/>
+        </w:object>
+      </w:r>
+    </w:p>
+    <w:p>
+      <w:pPr>
+        <w:pStyle w:val="Caption"/>
+        <w:jc w:val="center"/>
+      </w:pPr>
+      <w:bookmarkStart w:id="4" w:name="_Ref211180206"/>
+      <w:r>
+        <w:t xml:space="preserve">Figur </w:t>
+      </w:r>
+      <w:fldSimple w:instr=" SEQ Figur \* ARABIC ">
+        <w:r>
+          <w:rPr>
+            <w:noProof/>
+          </w:rPr>
+          <w:t>11</w:t>
+        </w:r>
+      </w:fldSimple>
+      <w:bookmarkEnd w:id="4"/>
+      <w:r>
+        <w:t xml:space="preserve"> - Geometriska verktyg</w:t>
+      </w:r>
+    </w:p>
+    <w:p>
+      <w:pPr>
+        <w:pStyle w:val="Heading3"/>
+      </w:pPr>
+      <w:r>
+        <w:t>Rektangelverktyget</w:t>
+      </w:r>
+    </w:p>
+    <w:p>
+      <w:r>
+        <w:t xml:space="preserve">Med hjälp av rektangelverktyget kan rektanglar eller kvadrater ritas med aktuell styvhet. För att skapa en rektangel på ritytan klickar </w:t>
+      </w:r>
+      <w:r>
+        <w:t xml:space="preserve">man </w:t>
+      </w:r>
+      <w:r>
+        <w:t>vänster musknapp på startpunkten för rektangeln musen förflyttas sedan med knappen nertryckt till slutpunkten för rektangeln. Uppritningen avsl</w:t>
+      </w:r>
+      <w:r>
+        <w:t>u</w:t>
+      </w:r>
+      <w:r>
+        <w:t xml:space="preserve">tas genom att släppa den vänstra musknappen. </w:t>
+      </w:r>
+      <w:r>
+        <w:fldChar w:fldCharType="begin"/>
+      </w:r>
+      <w:r>
+        <w:instrText xml:space="preserve"> REF _Ref211181654 \h </w:instrText>
+      </w:r>
+      <w:r>
+        <w:fldChar w:fldCharType="separate"/>
+      </w:r>
+      <w:r>
+        <w:t xml:space="preserve">Figur </w:t>
+      </w:r>
+      <w:r>
+        <w:rPr>
+          <w:noProof/>
+        </w:rPr>
+        <w:t>12</w:t>
+      </w:r>
+      <w:r>
+        <w:fldChar w:fldCharType="end"/>
+      </w:r>
+      <w:r>
+        <w:t xml:space="preserve"> visar principen för detta.</w:t>
+      </w:r>
+    </w:p>
+    <w:p>
+      <w:pPr>
+        <w:keepNext/>
+        <w:jc w:val="center"/>
+      </w:pPr>
+      <w:r>
+        <w:object w:dxaOrig="6245" w:dyaOrig="5178">
+          <v:shape id="_x0000_i1032" type="#_x0000_t75" style="width:190.3pt;height:158.4pt" o:ole="">
+            <v:imagedata r:id="rId32" o:title=""/>
+          </v:shape>
+          <o:OLEObject Type="Embed" ProgID="Visio.Drawing.11" ShapeID="_x0000_i1032" DrawAspect="Content" ObjectID="_1284926245" r:id="rId33"/>
+        </w:object>
+      </w:r>
+    </w:p>
+    <w:p>
+      <w:pPr>
+        <w:pStyle w:val="Caption"/>
+        <w:jc w:val="center"/>
+      </w:pPr>
+      <w:bookmarkStart w:id="5" w:name="_Ref211181654"/>
+      <w:r>
+        <w:t xml:space="preserve">Figur </w:t>
+      </w:r>
+      <w:fldSimple w:instr=" SEQ Figur \* ARABIC ">
+        <w:r>
+          <w:rPr>
+            <w:noProof/>
+          </w:rPr>
+          <w:t>12</w:t>
+        </w:r>
+      </w:fldSimple>
+      <w:bookmarkEnd w:id="5"/>
+      <w:r>
+        <w:t xml:space="preserve"> - Skapa rektanglar med rektangelverktyget</w:t>
+      </w:r>
+    </w:p>
+    <w:p>
+      <w:pPr>
+        <w:pStyle w:val="Heading3"/>
+      </w:pPr>
+      <w:r>
+        <w:t>Cirkelverktyget</w:t>
+      </w:r>
+    </w:p>
+    <w:p>
+      <w:r>
+        <w:t>Med hjälp av cirkelverktyget skapas snabbt ellipser och cirklar. För att skapa en ellips på ritytan klickar man vänster musknapp på startpunkten för cirkeln musen förflyttas sedan med kna</w:t>
+      </w:r>
+      <w:r>
+        <w:t>p</w:t>
+      </w:r>
+      <w:r>
+        <w:t>pen nertryckt till slutpunkten för cirkeln. Uppritningen avslutas genom att släppa den vänstra mu</w:t>
+      </w:r>
+      <w:r>
+        <w:t>s</w:t>
+      </w:r>
+      <w:r>
+        <w:t xml:space="preserve">knappen. </w:t>
+      </w:r>
+      <w:r>
+        <w:fldChar w:fldCharType="begin"/>
+      </w:r>
+      <w:r>
+        <w:instrText xml:space="preserve"> REF _Ref211181725 \h </w:instrText>
+      </w:r>
+      <w:r>
+        <w:fldChar w:fldCharType="separate"/>
+      </w:r>
+      <w:r>
+        <w:t xml:space="preserve">Figur </w:t>
+      </w:r>
+      <w:r>
+        <w:rPr>
+          <w:noProof/>
+        </w:rPr>
+        <w:t>13</w:t>
+      </w:r>
+      <w:r>
+        <w:fldChar w:fldCharType="end"/>
+      </w:r>
+      <w:r>
+        <w:t xml:space="preserve"> visar principen för detta.</w:t>
+      </w:r>
+    </w:p>
+    <w:p>
+      <w:pPr>
+        <w:keepNext/>
+        <w:jc w:val="center"/>
+      </w:pPr>
+      <w:r>
+        <w:object w:dxaOrig="6593" w:dyaOrig="7365">
+          <v:shape id="_x0000_i1033" type="#_x0000_t75" style="width:201.6pt;height:225.25pt" o:ole="">
+            <v:imagedata r:id="rId34" o:title=""/>
+          </v:shape>
+          <o:OLEObject Type="Embed" ProgID="Visio.Drawing.11" ShapeID="_x0000_i1033" DrawAspect="Content" ObjectID="_1284926246" r:id="rId35"/>
+        </w:object>
+      </w:r>
+    </w:p>
+    <w:p>
+      <w:pPr>
+        <w:pStyle w:val="Caption"/>
+        <w:jc w:val="center"/>
+      </w:pPr>
+      <w:bookmarkStart w:id="6" w:name="_Ref211181725"/>
+      <w:r>
+        <w:t xml:space="preserve">Figur </w:t>
+      </w:r>
+      <w:fldSimple w:instr=" SEQ Figur \* ARABIC ">
+        <w:r>
+          <w:rPr>
+            <w:noProof/>
+          </w:rPr>
+          <w:t>13</w:t>
+        </w:r>
+      </w:fldSimple>
+      <w:bookmarkEnd w:id="6"/>
+      <w:r>
+        <w:t xml:space="preserve"> - Skapa cirklar med cirkelverktyget</w:t>
+      </w:r>
+    </w:p>
+    <w:p>
+      <w:pPr>
+        <w:pStyle w:val="Heading3"/>
+      </w:pPr>
+      <w:r>
+        <w:t>Linjeverktyget</w:t>
+      </w:r>
+    </w:p>
+    <w:p>
+      <w:r>
+        <w:t xml:space="preserve">Med hjälp av linjeverktyget kan linjer av olika tjocklekar skapas. </w:t>
+      </w:r>
+      <w:r>
+        <w:t>För att skapa en linje på ri</w:t>
+      </w:r>
+      <w:r>
+        <w:t>t</w:t>
+      </w:r>
+      <w:r>
+        <w:t>ytan klickar man vänster musknapp på startpunkten för linjen musen förflyttas sedan med knappen nertryckt till slutpunkten för linjen. Uppritningen avslutas genom att släppa den vänstra mu</w:t>
+      </w:r>
+      <w:r>
+        <w:t>s</w:t>
+      </w:r>
+      <w:r>
+        <w:t xml:space="preserve">knappen.  </w:t>
+      </w:r>
+      <w:r>
+        <w:fldChar w:fldCharType="begin"/>
+      </w:r>
+      <w:r>
+        <w:instrText xml:space="preserve"> REF _Ref211182053 \h </w:instrText>
+      </w:r>
+      <w:r>
+        <w:fldChar w:fldCharType="separate"/>
+      </w:r>
+      <w:r>
+        <w:t xml:space="preserve">Figur </w:t>
+      </w:r>
+      <w:r>
+        <w:rPr>
+          <w:noProof/>
+        </w:rPr>
+        <w:t>14</w:t>
+      </w:r>
+      <w:r>
+        <w:fldChar w:fldCharType="end"/>
+      </w:r>
+      <w:r>
+        <w:t xml:space="preserve"> visar principen för detta.</w:t>
+      </w:r>
+    </w:p>
+    <w:p>
+      <w:pPr>
+        <w:keepNext/>
+        <w:jc w:val="center"/>
+      </w:pPr>
+      <w:r>
+        <w:object w:dxaOrig="8025" w:dyaOrig="6251">
+          <v:shape id="_x0000_i1034" type="#_x0000_t75" style="width:244.8pt;height:190.3pt;mso-position-vertical:absolute" o:ole="">
+            <v:imagedata r:id="rId36" o:title=""/>
+          </v:shape>
+          <o:OLEObject Type="Embed" ProgID="Visio.Drawing.11" ShapeID="_x0000_i1034" DrawAspect="Content" ObjectID="_1284926247" r:id="rId37"/>
+        </w:object>
+      </w:r>
+    </w:p>
+    <w:p>
+      <w:pPr>
+        <w:pStyle w:val="Caption"/>
+        <w:jc w:val="center"/>
+      </w:pPr>
+      <w:bookmarkStart w:id="7" w:name="_Ref211182053"/>
+      <w:r>
+        <w:t xml:space="preserve">Figur </w:t>
+      </w:r>
+      <w:fldSimple w:instr=" SEQ Figur \* ARABIC ">
+        <w:r>
+          <w:rPr>
+            <w:noProof/>
+          </w:rPr>
+          <w:t>14</w:t>
+        </w:r>
+      </w:fldSimple>
+      <w:bookmarkEnd w:id="7"/>
+      <w:r>
+        <w:t xml:space="preserve"> - Skapa linjer med linjeverktyget</w:t>
+      </w:r>
+    </w:p>
+    <w:p>
       <w:pPr>
         <w:pStyle w:val="Heading2"/>
       </w:pPr>
@@ -1343,10 +2160,46 @@
       </w:r>
     </w:p>
     <w:p>
+      <w:r>
+        <w:t xml:space="preserve">För att underlätta konstruktioner av mer exakta konstruktioner erbjuder ForcePAD ett raster som kan aktiveras från menyn </w:t>
+      </w:r>
+      <w:r>
+        <w:rPr>
+          <w:b/>
+        </w:rPr>
+        <w:t>Settings/Snap to Grid</w:t>
+      </w:r>
+      <w:r>
+        <w:t xml:space="preserve"> alternativt kan rastret aktiveras</w:t>
+      </w:r>
+      <w:r>
+        <w:t xml:space="preserve"> tillfälligt genom att använda  [</w:t>
+      </w:r>
+      <w:r>
+        <w:rPr>
+          <w:sz w:val="28"/>
+        </w:rPr>
+        <w:sym w:font="Wingdings" w:char="F0F1"/>
+      </w:r>
+      <w:r>
+        <w:t xml:space="preserve">/Shift]-tangenten. Rastret har samma uppdelnings som beräkningsnätet. Inställningar för detta återfinns i </w:t>
+      </w:r>
+      <w:r>
+        <w:rPr>
+          <w:b/>
+        </w:rPr>
+        <w:t>Settings/Calculation…</w:t>
+      </w:r>
+      <w:r>
+        <w:t xml:space="preserve"> i menyn. </w:t>
+      </w:r>
+    </w:p>
+    <w:p>
       <w:pPr>
         <w:pStyle w:val="Heading2"/>
       </w:pPr>
       <w:r>
+        <w:lastRenderedPageBreak/>
         <w:t>Kopiera, flytta och klippa ut</w:t>
       </w:r>
     </w:p>
@@ -1504,7 +2357,6 @@
         <w:pStyle w:val="Heading2"/>
       </w:pPr>
       <w:r>
-        <w:lastRenderedPageBreak/>
         <w:t>Fackverk</w:t>
       </w:r>
     </w:p>
@@ -1517,13 +2369,298 @@
       </w:r>
     </w:p>
     <w:sectPr>
-      <w:pgSz w:w="11900" w:h="16840"/>
-      <w:pgMar w:top="1440" w:right="1440" w:bottom="1440" w:left="1440" w:header="708" w:footer="708" w:gutter="0"/>
+      <w:type w:val="oddPage"/>
+      <w:pgSz w:w="11900" w:h="16840" w:code="9"/>
+      <w:pgMar w:top="1440" w:right="1440" w:bottom="1440" w:left="1440" w:header="709" w:footer="709" w:gutter="0"/>
+      <w:pgNumType w:start="1"/>
       <w:cols w:space="708"/>
       <w:docGrid w:linePitch="299"/>
     </w:sectPr>
   </w:body>
 </w:document>
+</file>
+
+<file path=word/endnotes.xml><?xml version="1.0" encoding="utf-8"?>
+<w:endnotes xmlns:ve="http://schemas.openxmlformats.org/markup-compatibility/2006" xmlns:o="urn:schemas-microsoft-com:office:office" xmlns:r="http://schemas.openxmlformats.org/officeDocument/2006/relationships" xmlns:m="http://schemas.openxmlformats.org/officeDocument/2006/math" xmlns:v="urn:schemas-microsoft-com:vml" xmlns:wp="http://schemas.openxmlformats.org/drawingml/2006/wordprocessingDrawing" xmlns:w10="urn:schemas-microsoft-com:office:word" xmlns:w="http://schemas.openxmlformats.org/wordprocessingml/2006/main" xmlns:wne="http://schemas.microsoft.com/office/word/2006/wordml">
+  <w:endnote w:type="separator" w:id="0">
+    <w:p>
+      <w:pPr>
+        <w:spacing w:after="0" w:line="240" w:lineRule="auto"/>
+      </w:pPr>
+      <w:r>
+        <w:separator/>
+      </w:r>
+    </w:p>
+  </w:endnote>
+  <w:endnote w:type="continuationSeparator" w:id="1">
+    <w:p>
+      <w:pPr>
+        <w:spacing w:after="0" w:line="240" w:lineRule="auto"/>
+      </w:pPr>
+      <w:r>
+        <w:continuationSeparator/>
+      </w:r>
+    </w:p>
+  </w:endnote>
+</w:endnotes>
+</file>
+
+<file path=word/footnotes.xml><?xml version="1.0" encoding="utf-8"?>
+<w:footnotes xmlns:ve="http://schemas.openxmlformats.org/markup-compatibility/2006" xmlns:o="urn:schemas-microsoft-com:office:office" xmlns:r="http://schemas.openxmlformats.org/officeDocument/2006/relationships" xmlns:m="http://schemas.openxmlformats.org/officeDocument/2006/math" xmlns:v="urn:schemas-microsoft-com:vml" xmlns:wp="http://schemas.openxmlformats.org/drawingml/2006/wordprocessingDrawing" xmlns:w10="urn:schemas-microsoft-com:office:word" xmlns:w="http://schemas.openxmlformats.org/wordprocessingml/2006/main" xmlns:wne="http://schemas.microsoft.com/office/word/2006/wordml">
+  <w:footnote w:type="separator" w:id="0">
+    <w:p>
+      <w:pPr>
+        <w:spacing w:after="0" w:line="240" w:lineRule="auto"/>
+      </w:pPr>
+      <w:r>
+        <w:separator/>
+      </w:r>
+    </w:p>
+  </w:footnote>
+  <w:footnote w:type="continuationSeparator" w:id="1">
+    <w:p>
+      <w:pPr>
+        <w:spacing w:after="0" w:line="240" w:lineRule="auto"/>
+      </w:pPr>
+      <w:r>
+        <w:continuationSeparator/>
+      </w:r>
+    </w:p>
+  </w:footnote>
+</w:footnotes>
+</file>
+
+<file path=word/header1.xml><?xml version="1.0" encoding="utf-8"?>
+<w:hdr xmlns:ve="http://schemas.openxmlformats.org/markup-compatibility/2006" xmlns:o="urn:schemas-microsoft-com:office:office" xmlns:r="http://schemas.openxmlformats.org/officeDocument/2006/relationships" xmlns:m="http://schemas.openxmlformats.org/officeDocument/2006/math" xmlns:v="urn:schemas-microsoft-com:vml" xmlns:wp="http://schemas.openxmlformats.org/drawingml/2006/wordprocessingDrawing" xmlns:w10="urn:schemas-microsoft-com:office:word" xmlns:w="http://schemas.openxmlformats.org/wordprocessingml/2006/main" xmlns:wne="http://schemas.microsoft.com/office/word/2006/wordml">
+  <w:p>
+    <w:pPr>
+      <w:pStyle w:val="Header"/>
+    </w:pPr>
+    <w:r>
+      <w:rPr>
+        <w:noProof/>
+        <w:lang w:val="en-US" w:eastAsia="zh-TW"/>
+      </w:rPr>
+      <w:pict>
+        <v:shapetype id="_x0000_t202" coordsize="21600,21600" o:spt="202" path="m,l,21600r21600,l21600,xe">
+          <v:stroke joinstyle="miter"/>
+          <v:path gradientshapeok="t" o:connecttype="rect"/>
+        </v:shapetype>
+        <v:shape id="_x0000_s7188" type="#_x0000_t202" style="position:absolute;left:0;text-align:left;margin-left:0;margin-top:0;width:468pt;height:13.45pt;z-index:251679744;mso-width-percent:1000;mso-position-horizontal:left;mso-position-horizontal-relative:margin;mso-position-vertical:center;mso-position-vertical-relative:top-margin-area;mso-width-percent:1000;mso-width-relative:margin;v-text-anchor:middle" o:allowincell="f" filled="f" stroked="f">
+          <v:textbox style="mso-fit-shape-to-text:t" inset=",0,,0">
+            <w:txbxContent>
+              <w:sdt>
+                <w:sdtPr>
+                  <w:alias w:val="Title"/>
+                  <w:id w:val="78679243"/>
+                  <w:placeholder>
+                    <w:docPart w:val="6510E4FF9C514FED9BCAF3BDA19EB2E6"/>
+                  </w:placeholder>
+                  <w:dataBinding w:prefixMappings="xmlns:ns0='http://schemas.openxmlformats.org/package/2006/metadata/core-properties' xmlns:ns1='http://purl.org/dc/elements/1.1/'" w:xpath="/ns0:coreProperties[1]/ns1:title[1]" w:storeItemID="{6C3C8BC8-F283-45AE-878A-BAB7291924A1}"/>
+                  <w:text/>
+                </w:sdtPr>
+                <w:sdtContent>
+                  <w:p>
+                    <w:pPr>
+                      <w:spacing w:after="0" w:line="240" w:lineRule="auto"/>
+                    </w:pPr>
+                    <w:r>
+                      <w:t>ForcePAD Svensk Instruktion</w:t>
+                    </w:r>
+                  </w:p>
+                </w:sdtContent>
+              </w:sdt>
+            </w:txbxContent>
+          </v:textbox>
+          <w10:wrap anchorx="margin" anchory="margin"/>
+        </v:shape>
+      </w:pict>
+    </w:r>
+    <w:r>
+      <w:rPr>
+        <w:noProof/>
+        <w:lang w:val="en-US" w:eastAsia="zh-TW"/>
+      </w:rPr>
+      <w:pict>
+        <v:shape id="_x0000_s7187" type="#_x0000_t202" style="position:absolute;left:0;text-align:left;margin-left:0;margin-top:0;width:1in;height:13.45pt;z-index:251678720;mso-width-percent:1000;mso-position-horizontal:left;mso-position-horizontal-relative:page;mso-position-vertical:center;mso-position-vertical-relative:top-margin-area;mso-width-percent:1000;mso-width-relative:left-margin-area;v-text-anchor:middle" o:allowincell="f" fillcolor="#4f81bd [3204]" stroked="f">
+          <v:textbox style="mso-fit-shape-to-text:t" inset=",0,,0">
+            <w:txbxContent>
+              <w:p>
+                <w:pPr>
+                  <w:spacing w:after="0" w:line="240" w:lineRule="auto"/>
+                  <w:jc w:val="right"/>
+                  <w:rPr>
+                    <w:color w:val="FFFFFF" w:themeColor="background1"/>
+                  </w:rPr>
+                </w:pPr>
+                <w:fldSimple w:instr=" PAGE   \* MERGEFORMAT ">
+                  <w:r>
+                    <w:rPr>
+                      <w:noProof/>
+                      <w:color w:val="FFFFFF" w:themeColor="background1"/>
+                    </w:rPr>
+                    <w:t>8</w:t>
+                  </w:r>
+                </w:fldSimple>
+              </w:p>
+            </w:txbxContent>
+          </v:textbox>
+          <w10:wrap anchorx="page" anchory="margin"/>
+        </v:shape>
+      </w:pict>
+    </w:r>
+  </w:p>
+</w:hdr>
+</file>
+
+<file path=word/header2.xml><?xml version="1.0" encoding="utf-8"?>
+<w:hdr xmlns:ve="http://schemas.openxmlformats.org/markup-compatibility/2006" xmlns:o="urn:schemas-microsoft-com:office:office" xmlns:r="http://schemas.openxmlformats.org/officeDocument/2006/relationships" xmlns:m="http://schemas.openxmlformats.org/officeDocument/2006/math" xmlns:v="urn:schemas-microsoft-com:vml" xmlns:wp="http://schemas.openxmlformats.org/drawingml/2006/wordprocessingDrawing" xmlns:w10="urn:schemas-microsoft-com:office:word" xmlns:w="http://schemas.openxmlformats.org/wordprocessingml/2006/main" xmlns:wne="http://schemas.microsoft.com/office/word/2006/wordml">
+  <w:p>
+    <w:pPr>
+      <w:pStyle w:val="Header"/>
+    </w:pPr>
+    <w:r>
+      <w:rPr>
+        <w:noProof/>
+        <w:lang w:val="en-US" w:eastAsia="zh-TW"/>
+      </w:rPr>
+      <w:pict>
+        <v:shapetype id="_x0000_t202" coordsize="21600,21600" o:spt="202" path="m,l,21600r21600,l21600,xe">
+          <v:stroke joinstyle="miter"/>
+          <v:path gradientshapeok="t" o:connecttype="rect"/>
+        </v:shapetype>
+        <v:shape id="_x0000_s7182" type="#_x0000_t202" style="position:absolute;left:0;text-align:left;margin-left:0;margin-top:0;width:468pt;height:13.45pt;z-index:251673600;mso-width-percent:1000;mso-position-horizontal:left;mso-position-horizontal-relative:margin;mso-position-vertical:center;mso-position-vertical-relative:top-margin-area;mso-width-percent:1000;mso-width-relative:margin;v-text-anchor:middle" o:allowincell="f" filled="f" stroked="f">
+          <v:textbox style="mso-fit-shape-to-text:t" inset=",0,,0">
+            <w:txbxContent>
+              <w:p>
+                <w:pPr>
+                  <w:spacing w:after="0" w:line="240" w:lineRule="auto"/>
+                  <w:jc w:val="right"/>
+                </w:pPr>
+                <w:fldSimple w:instr=" STYLEREF  &quot;1&quot; ">
+                  <w:r>
+                    <w:rPr>
+                      <w:noProof/>
+                    </w:rPr>
+                    <w:t>Skissläge – Sketch mode</w:t>
+                  </w:r>
+                </w:fldSimple>
+              </w:p>
+            </w:txbxContent>
+          </v:textbox>
+          <w10:wrap anchorx="margin" anchory="margin"/>
+        </v:shape>
+      </w:pict>
+    </w:r>
+    <w:r>
+      <w:rPr>
+        <w:noProof/>
+        <w:lang w:val="en-US" w:eastAsia="zh-TW"/>
+      </w:rPr>
+      <w:pict>
+        <v:shape id="_x0000_s7181" type="#_x0000_t202" style="position:absolute;left:0;text-align:left;margin-left:4952pt;margin-top:0;width:1in;height:13.45pt;z-index:251672576;mso-width-percent:1000;mso-position-horizontal:right;mso-position-horizontal-relative:page;mso-position-vertical:center;mso-position-vertical-relative:top-margin-area;mso-width-percent:1000;mso-width-relative:right-margin-area;v-text-anchor:middle" o:allowincell="f" fillcolor="#4f81bd [3204]" stroked="f">
+          <v:textbox style="mso-fit-shape-to-text:t" inset=",0,,0">
+            <w:txbxContent>
+              <w:p>
+                <w:pPr>
+                  <w:spacing w:after="0" w:line="240" w:lineRule="auto"/>
+                  <w:rPr>
+                    <w:color w:val="FFFFFF" w:themeColor="background1"/>
+                  </w:rPr>
+                </w:pPr>
+                <w:fldSimple w:instr=" PAGE   \* MERGEFORMAT ">
+                  <w:r>
+                    <w:rPr>
+                      <w:noProof/>
+                      <w:color w:val="FFFFFF" w:themeColor="background1"/>
+                    </w:rPr>
+                    <w:t>7</w:t>
+                  </w:r>
+                </w:fldSimple>
+              </w:p>
+            </w:txbxContent>
+          </v:textbox>
+          <w10:wrap anchorx="page" anchory="margin"/>
+        </v:shape>
+      </w:pict>
+    </w:r>
+  </w:p>
+</w:hdr>
+</file>
+
+<file path=word/header3.xml><?xml version="1.0" encoding="utf-8"?>
+<w:hdr xmlns:ve="http://schemas.openxmlformats.org/markup-compatibility/2006" xmlns:o="urn:schemas-microsoft-com:office:office" xmlns:r="http://schemas.openxmlformats.org/officeDocument/2006/relationships" xmlns:m="http://schemas.openxmlformats.org/officeDocument/2006/math" xmlns:v="urn:schemas-microsoft-com:vml" xmlns:wp="http://schemas.openxmlformats.org/drawingml/2006/wordprocessingDrawing" xmlns:w10="urn:schemas-microsoft-com:office:word" xmlns:w="http://schemas.openxmlformats.org/wordprocessingml/2006/main" xmlns:wne="http://schemas.microsoft.com/office/word/2006/wordml">
+  <w:p>
+    <w:pPr>
+      <w:pStyle w:val="Header"/>
+    </w:pPr>
+    <w:r>
+      <w:rPr>
+        <w:noProof/>
+        <w:lang w:val="en-US" w:eastAsia="zh-TW"/>
+      </w:rPr>
+      <w:pict>
+        <v:shapetype id="_x0000_t202" coordsize="21600,21600" o:spt="202" path="m,l,21600r21600,l21600,xe">
+          <v:stroke joinstyle="miter"/>
+          <v:path gradientshapeok="t" o:connecttype="rect"/>
+        </v:shapetype>
+        <v:shape id="_x0000_s7186" type="#_x0000_t202" style="position:absolute;left:0;text-align:left;margin-left:0;margin-top:0;width:468pt;height:13.45pt;z-index:251676672;mso-width-percent:1000;mso-position-horizontal:left;mso-position-horizontal-relative:margin;mso-position-vertical:center;mso-position-vertical-relative:top-margin-area;mso-width-percent:1000;mso-width-relative:margin;v-text-anchor:middle" o:allowincell="f" filled="f" stroked="f">
+          <v:textbox style="mso-fit-shape-to-text:t" inset=",0,,0">
+            <w:txbxContent>
+              <w:p>
+                <w:pPr>
+                  <w:spacing w:after="0" w:line="240" w:lineRule="auto"/>
+                  <w:jc w:val="right"/>
+                </w:pPr>
+                <w:fldSimple w:instr=" STYLEREF  &quot;1&quot; ">
+                  <w:r>
+                    <w:rPr>
+                      <w:noProof/>
+                    </w:rPr>
+                    <w:t>/ &gt;</w:t>
+                  </w:r>
+                </w:fldSimple>
+              </w:p>
+            </w:txbxContent>
+          </v:textbox>
+          <w10:wrap anchorx="margin" anchory="margin"/>
+        </v:shape>
+      </w:pict>
+    </w:r>
+    <w:r>
+      <w:rPr>
+        <w:noProof/>
+        <w:lang w:val="en-US" w:eastAsia="zh-TW"/>
+      </w:rPr>
+      <w:pict>
+        <v:shape id="_x0000_s7185" type="#_x0000_t202" style="position:absolute;left:0;text-align:left;margin-left:4952pt;margin-top:0;width:1in;height:13.45pt;z-index:251675648;mso-width-percent:1000;mso-position-horizontal:right;mso-position-horizontal-relative:page;mso-position-vertical:center;mso-position-vertical-relative:top-margin-area;mso-width-percent:1000;mso-width-relative:right-margin-area;v-text-anchor:middle" o:allowincell="f" fillcolor="#4f81bd [3204]" stroked="f">
+          <v:textbox style="mso-fit-shape-to-text:t" inset=",0,,0">
+            <w:txbxContent>
+              <w:p>
+                <w:pPr>
+                  <w:spacing w:after="0" w:line="240" w:lineRule="auto"/>
+                  <w:rPr>
+                    <w:color w:val="FFFFFF" w:themeColor="background1"/>
+                  </w:rPr>
+                </w:pPr>
+                <w:fldSimple w:instr=" PAGE   \* MERGEFORMAT ">
+                  <w:r>
+                    <w:rPr>
+                      <w:noProof/>
+                      <w:color w:val="FFFFFF" w:themeColor="background1"/>
+                    </w:rPr>
+                    <w:t>1</w:t>
+                  </w:r>
+                </w:fldSimple>
+              </w:p>
+            </w:txbxContent>
+          </v:textbox>
+          <w10:wrap anchorx="page" anchory="margin"/>
+        </v:shape>
+      </w:pict>
+    </w:r>
+  </w:p>
+</w:hdr>
 </file>
 
 <file path=word/numbering.xml><?xml version="1.0" encoding="utf-8"?>
@@ -2378,6 +3515,7 @@
   </w:style>
   <w:style w:type="paragraph" w:styleId="NoSpacing">
     <w:name w:val="No Spacing"/>
+    <w:link w:val="NoSpacingChar"/>
     <w:uiPriority w:val="1"/>
     <w:qFormat/>
     <w:rsid w:val="00F22BE1"/>
@@ -2537,7 +3675,566 @@
       <w:outlineLvl w:val="9"/>
     </w:pPr>
   </w:style>
+  <w:style w:type="character" w:customStyle="1" w:styleId="NoSpacingChar">
+    <w:name w:val="No Spacing Char"/>
+    <w:basedOn w:val="DefaultParagraphFont"/>
+    <w:link w:val="NoSpacing"/>
+    <w:uiPriority w:val="1"/>
+    <w:rsid w:val="00195F2D"/>
+  </w:style>
+  <w:style w:type="paragraph" w:styleId="Footer">
+    <w:name w:val="footer"/>
+    <w:basedOn w:val="Normal"/>
+    <w:link w:val="FooterChar"/>
+    <w:rsid w:val="000A7067"/>
+    <w:pPr>
+      <w:tabs>
+        <w:tab w:val="center" w:pos="4536"/>
+        <w:tab w:val="right" w:pos="9072"/>
+      </w:tabs>
+      <w:spacing w:after="0" w:line="240" w:lineRule="auto"/>
+    </w:pPr>
+  </w:style>
+  <w:style w:type="character" w:customStyle="1" w:styleId="FooterChar">
+    <w:name w:val="Footer Char"/>
+    <w:basedOn w:val="DefaultParagraphFont"/>
+    <w:link w:val="Footer"/>
+    <w:rsid w:val="000A7067"/>
+    <w:rPr>
+      <w:lang w:val="sv-SE"/>
+    </w:rPr>
+  </w:style>
 </w:styles>
+</file>
+
+<file path=word/glossary/document.xml><?xml version="1.0" encoding="utf-8"?>
+<w:glossaryDocument xmlns:ve="http://schemas.openxmlformats.org/markup-compatibility/2006" xmlns:o="urn:schemas-microsoft-com:office:office" xmlns:r="http://schemas.openxmlformats.org/officeDocument/2006/relationships" xmlns:m="http://schemas.openxmlformats.org/officeDocument/2006/math" xmlns:v="urn:schemas-microsoft-com:vml" xmlns:wp="http://schemas.openxmlformats.org/drawingml/2006/wordprocessingDrawing" xmlns:w10="urn:schemas-microsoft-com:office:word" xmlns:w="http://schemas.openxmlformats.org/wordprocessingml/2006/main" xmlns:wne="http://schemas.microsoft.com/office/word/2006/wordml">
+  <w:docParts>
+    <w:docPart>
+      <w:docPartPr>
+        <w:name w:val="174F1E6B579E47F89007DC188796280E"/>
+        <w:category>
+          <w:name w:val="General"/>
+          <w:gallery w:val="placeholder"/>
+        </w:category>
+        <w:types>
+          <w:type w:val="bbPlcHdr"/>
+        </w:types>
+        <w:behaviors>
+          <w:behavior w:val="content"/>
+        </w:behaviors>
+        <w:guid w:val="{D1D9C610-464F-46CF-8857-B954FCE22ECE}"/>
+      </w:docPartPr>
+      <w:docPartBody>
+        <w:p>
+          <w:pPr>
+            <w:pStyle w:val="174F1E6B579E47F89007DC188796280E"/>
+          </w:pPr>
+          <w:r>
+            <w:rPr>
+              <w:color w:val="7F7F7F" w:themeColor="text1" w:themeTint="80"/>
+              <w:sz w:val="32"/>
+              <w:szCs w:val="32"/>
+            </w:rPr>
+            <w:t>[Pick the date]</w:t>
+          </w:r>
+        </w:p>
+      </w:docPartBody>
+    </w:docPart>
+    <w:docPart>
+      <w:docPartPr>
+        <w:name w:val="8C188B0C44464C398CCA95F73DFA7082"/>
+        <w:category>
+          <w:name w:val="General"/>
+          <w:gallery w:val="placeholder"/>
+        </w:category>
+        <w:types>
+          <w:type w:val="bbPlcHdr"/>
+        </w:types>
+        <w:behaviors>
+          <w:behavior w:val="content"/>
+        </w:behaviors>
+        <w:guid w:val="{957C8B02-49CD-4C8A-A1BA-B64880EB25E8}"/>
+      </w:docPartPr>
+      <w:docPartBody>
+        <w:p>
+          <w:pPr>
+            <w:pStyle w:val="8C188B0C44464C398CCA95F73DFA7082"/>
+          </w:pPr>
+          <w:r>
+            <w:rPr>
+              <w:color w:val="7F7F7F" w:themeColor="text1" w:themeTint="80"/>
+              <w:sz w:val="32"/>
+              <w:szCs w:val="32"/>
+            </w:rPr>
+            <w:t>[Type the document subtitle]</w:t>
+          </w:r>
+        </w:p>
+      </w:docPartBody>
+    </w:docPart>
+    <w:docPart>
+      <w:docPartPr>
+        <w:name w:val="29976FFF9D7647D8A2CDF3A80B16CD28"/>
+        <w:category>
+          <w:name w:val="General"/>
+          <w:gallery w:val="placeholder"/>
+        </w:category>
+        <w:types>
+          <w:type w:val="bbPlcHdr"/>
+        </w:types>
+        <w:behaviors>
+          <w:behavior w:val="content"/>
+        </w:behaviors>
+        <w:guid w:val="{6062ABD4-A198-4AFD-B807-95F01B88C2EE}"/>
+      </w:docPartPr>
+      <w:docPartBody>
+        <w:p>
+          <w:pPr>
+            <w:pStyle w:val="29976FFF9D7647D8A2CDF3A80B16CD28"/>
+          </w:pPr>
+          <w:r>
+            <w:rPr>
+              <w:color w:val="7F7F7F" w:themeColor="text1" w:themeTint="80"/>
+              <w:sz w:val="32"/>
+              <w:szCs w:val="32"/>
+            </w:rPr>
+            <w:t>[Type the author name]</w:t>
+          </w:r>
+        </w:p>
+      </w:docPartBody>
+    </w:docPart>
+    <w:docPart>
+      <w:docPartPr>
+        <w:name w:val="94F07FB5B0E94485B618010959D8C80C"/>
+        <w:category>
+          <w:name w:val="General"/>
+          <w:gallery w:val="placeholder"/>
+        </w:category>
+        <w:types>
+          <w:type w:val="bbPlcHdr"/>
+        </w:types>
+        <w:behaviors>
+          <w:behavior w:val="content"/>
+        </w:behaviors>
+        <w:guid w:val="{CC002EDD-6AA7-4CA9-94C2-E6B08BBD4C64}"/>
+      </w:docPartPr>
+      <w:docPartBody>
+        <w:p>
+          <w:pPr>
+            <w:pStyle w:val="94F07FB5B0E94485B618010959D8C80C"/>
+          </w:pPr>
+          <w:r>
+            <w:rPr>
+              <w:smallCaps/>
+              <w:sz w:val="40"/>
+              <w:szCs w:val="40"/>
+            </w:rPr>
+            <w:t>[Type the company name]</w:t>
+          </w:r>
+        </w:p>
+      </w:docPartBody>
+    </w:docPart>
+    <w:docPart>
+      <w:docPartPr>
+        <w:name w:val="17987E389B464C4386C12C65429D71BA"/>
+        <w:category>
+          <w:name w:val="General"/>
+          <w:gallery w:val="placeholder"/>
+        </w:category>
+        <w:types>
+          <w:type w:val="bbPlcHdr"/>
+        </w:types>
+        <w:behaviors>
+          <w:behavior w:val="content"/>
+        </w:behaviors>
+        <w:guid w:val="{83B89FFD-4B56-480E-913F-29195E5D7091}"/>
+      </w:docPartPr>
+      <w:docPartBody>
+        <w:p>
+          <w:pPr>
+            <w:pStyle w:val="17987E389B464C4386C12C65429D71BA"/>
+          </w:pPr>
+          <w:r>
+            <w:rPr>
+              <w:smallCaps/>
+              <w:color w:val="FFFFFF" w:themeColor="background1"/>
+              <w:sz w:val="48"/>
+              <w:szCs w:val="48"/>
+            </w:rPr>
+            <w:t>[Type the document title]</w:t>
+          </w:r>
+        </w:p>
+      </w:docPartBody>
+    </w:docPart>
+    <w:docPart>
+      <w:docPartPr>
+        <w:name w:val="6510E4FF9C514FED9BCAF3BDA19EB2E6"/>
+        <w:category>
+          <w:name w:val="General"/>
+          <w:gallery w:val="placeholder"/>
+        </w:category>
+        <w:types>
+          <w:type w:val="bbPlcHdr"/>
+        </w:types>
+        <w:behaviors>
+          <w:behavior w:val="content"/>
+        </w:behaviors>
+        <w:guid w:val="{2994F76F-87EC-4B20-B4BF-C7E458642389}"/>
+      </w:docPartPr>
+      <w:docPartBody>
+        <w:p>
+          <w:pPr>
+            <w:pStyle w:val="6510E4FF9C514FED9BCAF3BDA19EB2E6"/>
+          </w:pPr>
+          <w:r>
+            <w:t>[Type the document title]</w:t>
+          </w:r>
+        </w:p>
+      </w:docPartBody>
+    </w:docPart>
+  </w:docParts>
+</w:glossaryDocument>
+</file>
+
+<file path=word/glossary/fontTable.xml><?xml version="1.0" encoding="utf-8"?>
+<w:fonts xmlns:r="http://schemas.openxmlformats.org/officeDocument/2006/relationships" xmlns:w="http://schemas.openxmlformats.org/wordprocessingml/2006/main">
+  <w:font w:name="Symbol">
+    <w:panose1 w:val="05050102010706020507"/>
+    <w:charset w:val="02"/>
+    <w:family w:val="roman"/>
+    <w:pitch w:val="variable"/>
+    <w:sig w:usb0="00000000" w:usb1="10000000" w:usb2="00000000" w:usb3="00000000" w:csb0="80000000" w:csb1="00000000"/>
+  </w:font>
+  <w:font w:name="Times New Roman">
+    <w:panose1 w:val="02020603050405020304"/>
+    <w:charset w:val="00"/>
+    <w:family w:val="roman"/>
+    <w:pitch w:val="variable"/>
+    <w:sig w:usb0="E0002AEF" w:usb1="C0007841" w:usb2="00000009" w:usb3="00000000" w:csb0="000001FF" w:csb1="00000000"/>
+  </w:font>
+  <w:font w:name="Courier New">
+    <w:panose1 w:val="02070309020205020404"/>
+    <w:charset w:val="00"/>
+    <w:family w:val="modern"/>
+    <w:pitch w:val="fixed"/>
+    <w:sig w:usb0="E0002AFF" w:usb1="C0007843" w:usb2="00000009" w:usb3="00000000" w:csb0="000001FF" w:csb1="00000000"/>
+  </w:font>
+  <w:font w:name="Wingdings">
+    <w:panose1 w:val="05000000000000000000"/>
+    <w:charset w:val="02"/>
+    <w:family w:val="auto"/>
+    <w:pitch w:val="variable"/>
+    <w:sig w:usb0="00000000" w:usb1="10000000" w:usb2="00000000" w:usb3="00000000" w:csb0="80000000" w:csb1="00000000"/>
+  </w:font>
+  <w:font w:name="Cambria">
+    <w:panose1 w:val="02040503050406030204"/>
+    <w:charset w:val="00"/>
+    <w:family w:val="roman"/>
+    <w:pitch w:val="variable"/>
+    <w:sig w:usb0="A00002EF" w:usb1="4000004B" w:usb2="00000000" w:usb3="00000000" w:csb0="0000009F" w:csb1="00000000"/>
+  </w:font>
+  <w:font w:name="SimSun">
+    <w:altName w:val="宋体"/>
+    <w:panose1 w:val="02010600030101010101"/>
+    <w:charset w:val="86"/>
+    <w:family w:val="auto"/>
+    <w:pitch w:val="variable"/>
+    <w:sig w:usb0="00000003" w:usb1="288F0000" w:usb2="00000016" w:usb3="00000000" w:csb0="00040001" w:csb1="00000000"/>
+  </w:font>
+  <w:font w:name="Calibri">
+    <w:panose1 w:val="020F0502020204030204"/>
+    <w:charset w:val="00"/>
+    <w:family w:val="swiss"/>
+    <w:pitch w:val="variable"/>
+    <w:sig w:usb0="A00002EF" w:usb1="4000207B" w:usb2="00000000" w:usb3="00000000" w:csb0="0000009F" w:csb1="00000000"/>
+  </w:font>
+  <w:font w:name="AGaramond">
+    <w:panose1 w:val="00000000000000000000"/>
+    <w:charset w:val="00"/>
+    <w:family w:val="roman"/>
+    <w:notTrueType/>
+    <w:pitch w:val="variable"/>
+    <w:sig w:usb0="00000003" w:usb1="00000000" w:usb2="00000000" w:usb3="00000000" w:csb0="00000001" w:csb1="00000000"/>
+  </w:font>
+  <w:font w:name="Tahoma">
+    <w:panose1 w:val="020B0604030504040204"/>
+    <w:charset w:val="00"/>
+    <w:family w:val="swiss"/>
+    <w:pitch w:val="variable"/>
+    <w:sig w:usb0="E1002AFF" w:usb1="C000605B" w:usb2="00000029" w:usb3="00000000" w:csb0="000101FF" w:csb1="00000000"/>
+  </w:font>
+</w:fonts>
+</file>
+
+<file path=word/glossary/settings.xml><?xml version="1.0" encoding="utf-8"?>
+<w:settings xmlns:o="urn:schemas-microsoft-com:office:office" xmlns:r="http://schemas.openxmlformats.org/officeDocument/2006/relationships" xmlns:m="http://schemas.openxmlformats.org/officeDocument/2006/math" xmlns:v="urn:schemas-microsoft-com:vml" xmlns:w10="urn:schemas-microsoft-com:office:word" xmlns:w="http://schemas.openxmlformats.org/wordprocessingml/2006/main" xmlns:sl="http://schemas.openxmlformats.org/schemaLibrary/2006/main">
+  <w:view w:val="normal"/>
+  <w:defaultTabStop w:val="1304"/>
+  <w:hyphenationZone w:val="425"/>
+  <w:characterSpacingControl w:val="doNotCompress"/>
+  <w:compat>
+    <w:useFELayout/>
+  </w:compat>
+  <w:rsids>
+    <w:rsidRoot w:val="0005443C"/>
+    <w:rsid w:val="0005443C"/>
+    <w:rsid w:val="001504DE"/>
+  </w:rsids>
+  <m:mathPr>
+    <m:mathFont m:val="Cambria Math"/>
+    <m:brkBin m:val="before"/>
+    <m:brkBinSub m:val="--"/>
+    <m:smallFrac m:val="off"/>
+    <m:dispDef/>
+    <m:lMargin m:val="0"/>
+    <m:rMargin m:val="0"/>
+    <m:defJc m:val="centerGroup"/>
+    <m:wrapIndent m:val="1440"/>
+    <m:intLim m:val="subSup"/>
+    <m:naryLim m:val="undOvr"/>
+  </m:mathPr>
+  <w:themeFontLang w:val="sv-SE" w:eastAsia="zh-CN"/>
+  <w:clrSchemeMapping w:bg1="light1" w:t1="dark1" w:bg2="light2" w:t2="dark2" w:accent1="accent1" w:accent2="accent2" w:accent3="accent3" w:accent4="accent4" w:accent5="accent5" w:accent6="accent6" w:hyperlink="hyperlink" w:followedHyperlink="followedHyperlink"/>
+  <w:decimalSymbol w:val=","/>
+  <w:listSeparator w:val=";"/>
+</w:settings>
+</file>
+
+<file path=word/glossary/styles.xml><?xml version="1.0" encoding="utf-8"?>
+<w:styles xmlns:r="http://schemas.openxmlformats.org/officeDocument/2006/relationships" xmlns:w="http://schemas.openxmlformats.org/wordprocessingml/2006/main">
+  <w:docDefaults>
+    <w:rPrDefault>
+      <w:rPr>
+        <w:rFonts w:asciiTheme="minorHAnsi" w:eastAsiaTheme="minorEastAsia" w:hAnsiTheme="minorHAnsi" w:cstheme="minorBidi"/>
+        <w:sz w:val="22"/>
+        <w:szCs w:val="22"/>
+        <w:lang w:val="sv-SE" w:eastAsia="zh-CN" w:bidi="ar-SA"/>
+      </w:rPr>
+    </w:rPrDefault>
+    <w:pPrDefault>
+      <w:pPr>
+        <w:spacing w:after="200" w:line="276" w:lineRule="auto"/>
+      </w:pPr>
+    </w:pPrDefault>
+  </w:docDefaults>
+  <w:latentStyles w:defLockedState="0" w:defUIPriority="99" w:defSemiHidden="1" w:defUnhideWhenUsed="1" w:defQFormat="0" w:count="267">
+    <w:lsdException w:name="Normal" w:semiHidden="0" w:uiPriority="0" w:unhideWhenUsed="0" w:qFormat="1"/>
+    <w:lsdException w:name="heading 1" w:semiHidden="0" w:uiPriority="9" w:unhideWhenUsed="0" w:qFormat="1"/>
+    <w:lsdException w:name="heading 2" w:uiPriority="9" w:qFormat="1"/>
+    <w:lsdException w:name="heading 3" w:uiPriority="9" w:qFormat="1"/>
+    <w:lsdException w:name="heading 4" w:uiPriority="9" w:qFormat="1"/>
+    <w:lsdException w:name="heading 5" w:uiPriority="9" w:qFormat="1"/>
+    <w:lsdException w:name="heading 6" w:uiPriority="9" w:qFormat="1"/>
+    <w:lsdException w:name="heading 7" w:uiPriority="9" w:qFormat="1"/>
+    <w:lsdException w:name="heading 8" w:uiPriority="9" w:qFormat="1"/>
+    <w:lsdException w:name="heading 9" w:uiPriority="9" w:qFormat="1"/>
+    <w:lsdException w:name="toc 1" w:uiPriority="39"/>
+    <w:lsdException w:name="toc 2" w:uiPriority="39"/>
+    <w:lsdException w:name="toc 3" w:uiPriority="39"/>
+    <w:lsdException w:name="toc 4" w:uiPriority="39"/>
+    <w:lsdException w:name="toc 5" w:uiPriority="39"/>
+    <w:lsdException w:name="toc 6" w:uiPriority="39"/>
+    <w:lsdException w:name="toc 7" w:uiPriority="39"/>
+    <w:lsdException w:name="toc 8" w:uiPriority="39"/>
+    <w:lsdException w:name="toc 9" w:uiPriority="39"/>
+    <w:lsdException w:name="caption" w:uiPriority="35" w:qFormat="1"/>
+    <w:lsdException w:name="Title" w:semiHidden="0" w:uiPriority="10" w:unhideWhenUsed="0" w:qFormat="1"/>
+    <w:lsdException w:name="Default Paragraph Font" w:uiPriority="1"/>
+    <w:lsdException w:name="Subtitle" w:semiHidden="0" w:uiPriority="11" w:unhideWhenUsed="0" w:qFormat="1"/>
+    <w:lsdException w:name="Strong" w:semiHidden="0" w:uiPriority="22" w:unhideWhenUsed="0" w:qFormat="1"/>
+    <w:lsdException w:name="Emphasis" w:semiHidden="0" w:uiPriority="20" w:unhideWhenUsed="0" w:qFormat="1"/>
+    <w:lsdException w:name="Table Grid" w:semiHidden="0" w:uiPriority="59" w:unhideWhenUsed="0"/>
+    <w:lsdException w:name="Placeholder Text" w:unhideWhenUsed="0"/>
+    <w:lsdException w:name="No Spacing" w:semiHidden="0" w:uiPriority="1" w:unhideWhenUsed="0" w:qFormat="1"/>
+    <w:lsdException w:name="Light Shading" w:semiHidden="0" w:uiPriority="60" w:unhideWhenUsed="0"/>
+    <w:lsdException w:name="Light List" w:semiHidden="0" w:uiPriority="61" w:unhideWhenUsed="0"/>
+    <w:lsdException w:name="Light Grid" w:semiHidden="0" w:uiPriority="62" w:unhideWhenUsed="0"/>
+    <w:lsdException w:name="Medium Shading 1" w:semiHidden="0" w:uiPriority="63" w:unhideWhenUsed="0"/>
+    <w:lsdException w:name="Medium Shading 2" w:semiHidden="0" w:uiPriority="64" w:unhideWhenUsed="0"/>
+    <w:lsdException w:name="Medium List 1" w:semiHidden="0" w:uiPriority="65" w:unhideWhenUsed="0"/>
+    <w:lsdException w:name="Medium List 2" w:semiHidden="0" w:uiPriority="66" w:unhideWhenUsed="0"/>
+    <w:lsdException w:name="Medium Grid 1" w:semiHidden="0" w:uiPriority="67" w:unhideWhenUsed="0"/>
+    <w:lsdException w:name="Medium Grid 2" w:semiHidden="0" w:uiPriority="68" w:unhideWhenUsed="0"/>
+    <w:lsdException w:name="Medium Grid 3" w:semiHidden="0" w:uiPriority="69" w:unhideWhenUsed="0"/>
+    <w:lsdException w:name="Dark List" w:semiHidden="0" w:uiPriority="70" w:unhideWhenUsed="0"/>
+    <w:lsdException w:name="Colorful Shading" w:semiHidden="0" w:uiPriority="71" w:unhideWhenUsed="0"/>
+    <w:lsdException w:name="Colorful List" w:semiHidden="0" w:uiPriority="72" w:unhideWhenUsed="0"/>
+    <w:lsdException w:name="Colorful Grid" w:semiHidden="0" w:uiPriority="73" w:unhideWhenUsed="0"/>
+    <w:lsdException w:name="Light Shading Accent 1" w:semiHidden="0" w:uiPriority="60" w:unhideWhenUsed="0"/>
+    <w:lsdException w:name="Light List Accent 1" w:semiHidden="0" w:uiPriority="61" w:unhideWhenUsed="0"/>
+    <w:lsdException w:name="Light Grid Accent 1" w:semiHidden="0" w:uiPriority="62" w:unhideWhenUsed="0"/>
+    <w:lsdException w:name="Medium Shading 1 Accent 1" w:semiHidden="0" w:uiPriority="63" w:unhideWhenUsed="0"/>
+    <w:lsdException w:name="Medium Shading 2 Accent 1" w:semiHidden="0" w:uiPriority="64" w:unhideWhenUsed="0"/>
+    <w:lsdException w:name="Medium List 1 Accent 1" w:semiHidden="0" w:uiPriority="65" w:unhideWhenUsed="0"/>
+    <w:lsdException w:name="Revision" w:unhideWhenUsed="0"/>
+    <w:lsdException w:name="List Paragraph" w:semiHidden="0" w:uiPriority="34" w:unhideWhenUsed="0" w:qFormat="1"/>
+    <w:lsdException w:name="Quote" w:semiHidden="0" w:uiPriority="29" w:unhideWhenUsed="0" w:qFormat="1"/>
+    <w:lsdException w:name="Intense Quote" w:semiHidden="0" w:uiPriority="30" w:unhideWhenUsed="0" w:qFormat="1"/>
+    <w:lsdException w:name="Medium List 2 Accent 1" w:semiHidden="0" w:uiPriority="66" w:unhideWhenUsed="0"/>
+    <w:lsdException w:name="Medium Grid 1 Accent 1" w:semiHidden="0" w:uiPriority="67" w:unhideWhenUsed="0"/>
+    <w:lsdException w:name="Medium Grid 2 Accent 1" w:semiHidden="0" w:uiPriority="68" w:unhideWhenUsed="0"/>
+    <w:lsdException w:name="Medium Grid 3 Accent 1" w:semiHidden="0" w:uiPriority="69" w:unhideWhenUsed="0"/>
+    <w:lsdException w:name="Dark List Accent 1" w:semiHidden="0" w:uiPriority="70" w:unhideWhenUsed="0"/>
+    <w:lsdException w:name="Colorful Shading Accent 1" w:semiHidden="0" w:uiPriority="71" w:unhideWhenUsed="0"/>
+    <w:lsdException w:name="Colorful List Accent 1" w:semiHidden="0" w:uiPriority="72" w:unhideWhenUsed="0"/>
+    <w:lsdException w:name="Colorful Grid Accent 1" w:semiHidden="0" w:uiPriority="73" w:unhideWhenUsed="0"/>
+    <w:lsdException w:name="Light Shading Accent 2" w:semiHidden="0" w:uiPriority="60" w:unhideWhenUsed="0"/>
+    <w:lsdException w:name="Light List Accent 2" w:semiHidden="0" w:uiPriority="61" w:unhideWhenUsed="0"/>
+    <w:lsdException w:name="Light Grid Accent 2" w:semiHidden="0" w:uiPriority="62" w:unhideWhenUsed="0"/>
+    <w:lsdException w:name="Medium Shading 1 Accent 2" w:semiHidden="0" w:uiPriority="63" w:unhideWhenUsed="0"/>
+    <w:lsdException w:name="Medium Shading 2 Accent 2" w:semiHidden="0" w:uiPriority="64" w:unhideWhenUsed="0"/>
+    <w:lsdException w:name="Medium List 1 Accent 2" w:semiHidden="0" w:uiPriority="65" w:unhideWhenUsed="0"/>
+    <w:lsdException w:name="Medium List 2 Accent 2" w:semiHidden="0" w:uiPriority="66" w:unhideWhenUsed="0"/>
+    <w:lsdException w:name="Medium Grid 1 Accent 2" w:semiHidden="0" w:uiPriority="67" w:unhideWhenUsed="0"/>
+    <w:lsdException w:name="Medium Grid 2 Accent 2" w:semiHidden="0" w:uiPriority="68" w:unhideWhenUsed="0"/>
+    <w:lsdException w:name="Medium Grid 3 Accent 2" w:semiHidden="0" w:uiPriority="69" w:unhideWhenUsed="0"/>
+    <w:lsdException w:name="Dark List Accent 2" w:semiHidden="0" w:uiPriority="70" w:unhideWhenUsed="0"/>
+    <w:lsdException w:name="Colorful Shading Accent 2" w:semiHidden="0" w:uiPriority="71" w:unhideWhenUsed="0"/>
+    <w:lsdException w:name="Colorful List Accent 2" w:semiHidden="0" w:uiPriority="72" w:unhideWhenUsed="0"/>
+    <w:lsdException w:name="Colorful Grid Accent 2" w:semiHidden="0" w:uiPriority="73" w:unhideWhenUsed="0"/>
+    <w:lsdException w:name="Light Shading Accent 3" w:semiHidden="0" w:uiPriority="60" w:unhideWhenUsed="0"/>
+    <w:lsdException w:name="Light List Accent 3" w:semiHidden="0" w:uiPriority="61" w:unhideWhenUsed="0"/>
+    <w:lsdException w:name="Light Grid Accent 3" w:semiHidden="0" w:uiPriority="62" w:unhideWhenUsed="0"/>
+    <w:lsdException w:name="Medium Shading 1 Accent 3" w:semiHidden="0" w:uiPriority="63" w:unhideWhenUsed="0"/>
+    <w:lsdException w:name="Medium Shading 2 Accent 3" w:semiHidden="0" w:uiPriority="64" w:unhideWhenUsed="0"/>
+    <w:lsdException w:name="Medium List 1 Accent 3" w:semiHidden="0" w:uiPriority="65" w:unhideWhenUsed="0"/>
+    <w:lsdException w:name="Medium List 2 Accent 3" w:semiHidden="0" w:uiPriority="66" w:unhideWhenUsed="0"/>
+    <w:lsdException w:name="Medium Grid 1 Accent 3" w:semiHidden="0" w:uiPriority="67" w:unhideWhenUsed="0"/>
+    <w:lsdException w:name="Medium Grid 2 Accent 3" w:semiHidden="0" w:uiPriority="68" w:unhideWhenUsed="0"/>
+    <w:lsdException w:name="Medium Grid 3 Accent 3" w:semiHidden="0" w:uiPriority="69" w:unhideWhenUsed="0"/>
+    <w:lsdException w:name="Dark List Accent 3" w:semiHidden="0" w:uiPriority="70" w:unhideWhenUsed="0"/>
+    <w:lsdException w:name="Colorful Shading Accent 3" w:semiHidden="0" w:uiPriority="71" w:unhideWhenUsed="0"/>
+    <w:lsdException w:name="Colorful List Accent 3" w:semiHidden="0" w:uiPriority="72" w:unhideWhenUsed="0"/>
+    <w:lsdException w:name="Colorful Grid Accent 3" w:semiHidden="0" w:uiPriority="73" w:unhideWhenUsed="0"/>
+    <w:lsdException w:name="Light Shading Accent 4" w:semiHidden="0" w:uiPriority="60" w:unhideWhenUsed="0"/>
+    <w:lsdException w:name="Light List Accent 4" w:semiHidden="0" w:uiPriority="61" w:unhideWhenUsed="0"/>
+    <w:lsdException w:name="Light Grid Accent 4" w:semiHidden="0" w:uiPriority="62" w:unhideWhenUsed="0"/>
+    <w:lsdException w:name="Medium Shading 1 Accent 4" w:semiHidden="0" w:uiPriority="63" w:unhideWhenUsed="0"/>
+    <w:lsdException w:name="Medium Shading 2 Accent 4" w:semiHidden="0" w:uiPriority="64" w:unhideWhenUsed="0"/>
+    <w:lsdException w:name="Medium List 1 Accent 4" w:semiHidden="0" w:uiPriority="65" w:unhideWhenUsed="0"/>
+    <w:lsdException w:name="Medium List 2 Accent 4" w:semiHidden="0" w:uiPriority="66" w:unhideWhenUsed="0"/>
+    <w:lsdException w:name="Medium Grid 1 Accent 4" w:semiHidden="0" w:uiPriority="67" w:unhideWhenUsed="0"/>
+    <w:lsdException w:name="Medium Grid 2 Accent 4" w:semiHidden="0" w:uiPriority="68" w:unhideWhenUsed="0"/>
+    <w:lsdException w:name="Medium Grid 3 Accent 4" w:semiHidden="0" w:uiPriority="69" w:unhideWhenUsed="0"/>
+    <w:lsdException w:name="Dark List Accent 4" w:semiHidden="0" w:uiPriority="70" w:unhideWhenUsed="0"/>
+    <w:lsdException w:name="Colorful Shading Accent 4" w:semiHidden="0" w:uiPriority="71" w:unhideWhenUsed="0"/>
+    <w:lsdException w:name="Colorful List Accent 4" w:semiHidden="0" w:uiPriority="72" w:unhideWhenUsed="0"/>
+    <w:lsdException w:name="Colorful Grid Accent 4" w:semiHidden="0" w:uiPriority="73" w:unhideWhenUsed="0"/>
+    <w:lsdException w:name="Light Shading Accent 5" w:semiHidden="0" w:uiPriority="60" w:unhideWhenUsed="0"/>
+    <w:lsdException w:name="Light List Accent 5" w:semiHidden="0" w:uiPriority="61" w:unhideWhenUsed="0"/>
+    <w:lsdException w:name="Light Grid Accent 5" w:semiHidden="0" w:uiPriority="62" w:unhideWhenUsed="0"/>
+    <w:lsdException w:name="Medium Shading 1 Accent 5" w:semiHidden="0" w:uiPriority="63" w:unhideWhenUsed="0"/>
+    <w:lsdException w:name="Medium Shading 2 Accent 5" w:semiHidden="0" w:uiPriority="64" w:unhideWhenUsed="0"/>
+    <w:lsdException w:name="Medium List 1 Accent 5" w:semiHidden="0" w:uiPriority="65" w:unhideWhenUsed="0"/>
+    <w:lsdException w:name="Medium List 2 Accent 5" w:semiHidden="0" w:uiPriority="66" w:unhideWhenUsed="0"/>
+    <w:lsdException w:name="Medium Grid 1 Accent 5" w:semiHidden="0" w:uiPriority="67" w:unhideWhenUsed="0"/>
+    <w:lsdException w:name="Medium Grid 2 Accent 5" w:semiHidden="0" w:uiPriority="68" w:unhideWhenUsed="0"/>
+    <w:lsdException w:name="Medium Grid 3 Accent 5" w:semiHidden="0" w:uiPriority="69" w:unhideWhenUsed="0"/>
+    <w:lsdException w:name="Dark List Accent 5" w:semiHidden="0" w:uiPriority="70" w:unhideWhenUsed="0"/>
+    <w:lsdException w:name="Colorful Shading Accent 5" w:semiHidden="0" w:uiPriority="71" w:unhideWhenUsed="0"/>
+    <w:lsdException w:name="Colorful List Accent 5" w:semiHidden="0" w:uiPriority="72" w:unhideWhenUsed="0"/>
+    <w:lsdException w:name="Colorful Grid Accent 5" w:semiHidden="0" w:uiPriority="73" w:unhideWhenUsed="0"/>
+    <w:lsdException w:name="Light Shading Accent 6" w:semiHidden="0" w:uiPriority="60" w:unhideWhenUsed="0"/>
+    <w:lsdException w:name="Light List Accent 6" w:semiHidden="0" w:uiPriority="61" w:unhideWhenUsed="0"/>
+    <w:lsdException w:name="Light Grid Accent 6" w:semiHidden="0" w:uiPriority="62" w:unhideWhenUsed="0"/>
+    <w:lsdException w:name="Medium Shading 1 Accent 6" w:semiHidden="0" w:uiPriority="63" w:unhideWhenUsed="0"/>
+    <w:lsdException w:name="Medium Shading 2 Accent 6" w:semiHidden="0" w:uiPriority="64" w:unhideWhenUsed="0"/>
+    <w:lsdException w:name="Medium List 1 Accent 6" w:semiHidden="0" w:uiPriority="65" w:unhideWhenUsed="0"/>
+    <w:lsdException w:name="Medium List 2 Accent 6" w:semiHidden="0" w:uiPriority="66" w:unhideWhenUsed="0"/>
+    <w:lsdException w:name="Medium Grid 1 Accent 6" w:semiHidden="0" w:uiPriority="67" w:unhideWhenUsed="0"/>
+    <w:lsdException w:name="Medium Grid 2 Accent 6" w:semiHidden="0" w:uiPriority="68" w:unhideWhenUsed="0"/>
+    <w:lsdException w:name="Medium Grid 3 Accent 6" w:semiHidden="0" w:uiPriority="69" w:unhideWhenUsed="0"/>
+    <w:lsdException w:name="Dark List Accent 6" w:semiHidden="0" w:uiPriority="70" w:unhideWhenUsed="0"/>
+    <w:lsdException w:name="Colorful Shading Accent 6" w:semiHidden="0" w:uiPriority="71" w:unhideWhenUsed="0"/>
+    <w:lsdException w:name="Colorful List Accent 6" w:semiHidden="0" w:uiPriority="72" w:unhideWhenUsed="0"/>
+    <w:lsdException w:name="Colorful Grid Accent 6" w:semiHidden="0" w:uiPriority="73" w:unhideWhenUsed="0"/>
+    <w:lsdException w:name="Subtle Emphasis" w:semiHidden="0" w:uiPriority="19" w:unhideWhenUsed="0" w:qFormat="1"/>
+    <w:lsdException w:name="Intense Emphasis" w:semiHidden="0" w:uiPriority="21" w:unhideWhenUsed="0" w:qFormat="1"/>
+    <w:lsdException w:name="Subtle Reference" w:semiHidden="0" w:uiPriority="31" w:unhideWhenUsed="0" w:qFormat="1"/>
+    <w:lsdException w:name="Intense Reference" w:semiHidden="0" w:uiPriority="32" w:unhideWhenUsed="0" w:qFormat="1"/>
+    <w:lsdException w:name="Book Title" w:semiHidden="0" w:uiPriority="33" w:unhideWhenUsed="0" w:qFormat="1"/>
+    <w:lsdException w:name="Bibliography" w:uiPriority="37"/>
+    <w:lsdException w:name="TOC Heading" w:uiPriority="39" w:qFormat="1"/>
+  </w:latentStyles>
+  <w:style w:type="paragraph" w:default="1" w:styleId="Normal">
+    <w:name w:val="Normal"/>
+    <w:qFormat/>
+  </w:style>
+  <w:style w:type="character" w:default="1" w:styleId="DefaultParagraphFont">
+    <w:name w:val="Default Paragraph Font"/>
+    <w:uiPriority w:val="1"/>
+    <w:semiHidden/>
+    <w:unhideWhenUsed/>
+  </w:style>
+  <w:style w:type="table" w:default="1" w:styleId="TableNormal">
+    <w:name w:val="Normal Table"/>
+    <w:uiPriority w:val="99"/>
+    <w:semiHidden/>
+    <w:unhideWhenUsed/>
+    <w:qFormat/>
+    <w:tblPr>
+      <w:tblInd w:w="0" w:type="dxa"/>
+      <w:tblCellMar>
+        <w:top w:w="0" w:type="dxa"/>
+        <w:left w:w="108" w:type="dxa"/>
+        <w:bottom w:w="0" w:type="dxa"/>
+        <w:right w:w="108" w:type="dxa"/>
+      </w:tblCellMar>
+    </w:tblPr>
+  </w:style>
+  <w:style w:type="numbering" w:default="1" w:styleId="NoList">
+    <w:name w:val="No List"/>
+    <w:uiPriority w:val="99"/>
+    <w:semiHidden/>
+    <w:unhideWhenUsed/>
+  </w:style>
+  <w:style w:type="paragraph" w:customStyle="1" w:styleId="174F1E6B579E47F89007DC188796280E">
+    <w:name w:val="174F1E6B579E47F89007DC188796280E"/>
+    <w:rsid w:val="0005443C"/>
+  </w:style>
+  <w:style w:type="paragraph" w:customStyle="1" w:styleId="8C188B0C44464C398CCA95F73DFA7082">
+    <w:name w:val="8C188B0C44464C398CCA95F73DFA7082"/>
+    <w:rsid w:val="0005443C"/>
+  </w:style>
+  <w:style w:type="paragraph" w:customStyle="1" w:styleId="29976FFF9D7647D8A2CDF3A80B16CD28">
+    <w:name w:val="29976FFF9D7647D8A2CDF3A80B16CD28"/>
+    <w:rsid w:val="0005443C"/>
+  </w:style>
+  <w:style w:type="paragraph" w:customStyle="1" w:styleId="94F07FB5B0E94485B618010959D8C80C">
+    <w:name w:val="94F07FB5B0E94485B618010959D8C80C"/>
+    <w:rsid w:val="0005443C"/>
+  </w:style>
+  <w:style w:type="paragraph" w:customStyle="1" w:styleId="17987E389B464C4386C12C65429D71BA">
+    <w:name w:val="17987E389B464C4386C12C65429D71BA"/>
+    <w:rsid w:val="0005443C"/>
+  </w:style>
+  <w:style w:type="paragraph" w:customStyle="1" w:styleId="91378F31EEBF4A6CA9873F806A6FF5CE">
+    <w:name w:val="91378F31EEBF4A6CA9873F806A6FF5CE"/>
+    <w:rsid w:val="0005443C"/>
+  </w:style>
+  <w:style w:type="paragraph" w:customStyle="1" w:styleId="F034685E1EBD4677B4102CFBD3103DF2">
+    <w:name w:val="F034685E1EBD4677B4102CFBD3103DF2"/>
+    <w:rsid w:val="0005443C"/>
+  </w:style>
+  <w:style w:type="paragraph" w:customStyle="1" w:styleId="6A6DE57A80B940868F1095932CB523F5">
+    <w:name w:val="6A6DE57A80B940868F1095932CB523F5"/>
+    <w:rsid w:val="0005443C"/>
+  </w:style>
+  <w:style w:type="paragraph" w:customStyle="1" w:styleId="356CFE45EFDA4620981402403AEBF8F8">
+    <w:name w:val="356CFE45EFDA4620981402403AEBF8F8"/>
+    <w:rsid w:val="0005443C"/>
+  </w:style>
+  <w:style w:type="paragraph" w:customStyle="1" w:styleId="6510E4FF9C514FED9BCAF3BDA19EB2E6">
+    <w:name w:val="6510E4FF9C514FED9BCAF3BDA19EB2E6"/>
+    <w:rsid w:val="0005443C"/>
+  </w:style>
+</w:styles>
+</file>
+
+<file path=word/glossary/webSettings.xml><?xml version="1.0" encoding="utf-8"?>
+<w:webSettings xmlns:r="http://schemas.openxmlformats.org/officeDocument/2006/relationships" xmlns:w="http://schemas.openxmlformats.org/wordprocessingml/2006/main">
+  <w:optimizeForBrowser/>
+</w:webSettings>
 </file>
 
 <file path=word/theme/theme1.xml><?xml version="1.0" encoding="utf-8"?>
@@ -2859,11 +4556,30 @@
 </file>
 
 <file path=customXml/item1.xml><?xml version="1.0" encoding="utf-8"?>
+<CoverPageProperties xmlns="http://schemas.microsoft.com/office/2006/coverPageProps">
+  <PublishDate>2008-10-07T00:00:00</PublishDate>
+  <Abstract/>
+  <CompanyAddress/>
+  <CompanyPhone/>
+  <CompanyFax/>
+  <CompanyEmail/>
+</CoverPageProperties>
+</file>
+
+<file path=customXml/item2.xml><?xml version="1.0" encoding="utf-8"?>
 <b:Sources xmlns:b="http://schemas.openxmlformats.org/officeDocument/2006/bibliography" xmlns="http://schemas.openxmlformats.org/officeDocument/2006/bibliography" SelectedStyle="\APA.XSL" StyleName="APA"/>
 </file>
 
 <file path=customXml/itemProps1.xml><?xml version="1.0" encoding="utf-8"?>
-<ds:datastoreItem xmlns:ds="http://schemas.openxmlformats.org/officeDocument/2006/customXml" ds:itemID="{0EFDA619-AFD5-4503-97DC-28430649736B}">
+<ds:datastoreItem xmlns:ds="http://schemas.openxmlformats.org/officeDocument/2006/customXml" ds:itemID="{55AF091B-3C7A-41E3-B477-F2FDAA23CFDA}">
+  <ds:schemaRefs>
+    <ds:schemaRef ds:uri="http://schemas.microsoft.com/office/2006/coverPageProps"/>
+  </ds:schemaRefs>
+</ds:datastoreItem>
+</file>
+
+<file path=customXml/itemProps2.xml><?xml version="1.0" encoding="utf-8"?>
+<ds:datastoreItem xmlns:ds="http://schemas.openxmlformats.org/officeDocument/2006/customXml" ds:itemID="{31E1AA20-9FB9-41D0-9A99-F2BC3F3F4064}">
   <ds:schemaRefs>
     <ds:schemaRef ds:uri="http://schemas.openxmlformats.org/officeDocument/2006/bibliography"/>
   </ds:schemaRefs>

</xml_diff>